<commit_message>
update docx export template
</commit_message>
<xml_diff>
--- a/assets/templates - 50 soal.docx
+++ b/assets/templates - 50 soal.docx
@@ -2,9 +2,9 @@
 <file path=word/document.xml><?xml version="1.0" encoding="utf-8"?>
 <w:document xmlns:wpc="http://schemas.microsoft.com/office/word/2010/wordprocessingCanvas" xmlns:cx="http://schemas.microsoft.com/office/drawing/2014/chartex" xmlns:cx1="http://schemas.microsoft.com/office/drawing/2015/9/8/chartex" xmlns:cx2="http://schemas.microsoft.com/office/drawing/2015/10/21/chartex" xmlns:cx3="http://schemas.microsoft.com/office/drawing/2016/5/9/chartex" xmlns:cx4="http://schemas.microsoft.com/office/drawing/2016/5/10/chartex" xmlns:cx5="http://schemas.microsoft.com/office/drawing/2016/5/11/chartex" xmlns:cx6="http://schemas.microsoft.com/office/drawing/2016/5/12/chartex" xmlns:cx7="http://schemas.microsoft.com/office/drawing/2016/5/13/chartex" xmlns:cx8="http://schemas.microsoft.com/office/drawing/2016/5/14/chartex" xmlns:mc="http://schemas.openxmlformats.org/markup-compatibility/2006" xmlns:aink="http://schemas.microsoft.com/office/drawing/2016/ink" xmlns:am3d="http://schemas.microsoft.com/office/drawing/2017/model3d" xmlns:o="urn:schemas-microsoft-com:office:office" xmlns:oel="http://schemas.microsoft.com/office/2019/extlst" xmlns:r="http://schemas.openxmlformats.org/officeDocument/2006/relationships" xmlns:m="http://schemas.openxmlformats.org/officeDocument/2006/math" xmlns:v="urn:schemas-microsoft-com:vml" xmlns:wp14="http://schemas.microsoft.com/office/word/2010/wordprocessingDrawing" xmlns:wp="http://schemas.openxmlformats.org/drawingml/2006/wordprocessingDrawing" xmlns:w10="urn:schemas-microsoft-com:office:word" xmlns:w="http://schemas.openxmlformats.org/wordprocessingml/2006/main" xmlns:w14="http://schemas.microsoft.com/office/word/2010/wordml" xmlns:w15="http://schemas.microsoft.com/office/word/2012/wordml" xmlns:w16cex="http://schemas.microsoft.com/office/word/2018/wordml/cex" xmlns:w16cid="http://schemas.microsoft.com/office/word/2016/wordml/cid" xmlns:w16="http://schemas.microsoft.com/office/word/2018/wordml" xmlns:w16du="http://schemas.microsoft.com/office/word/2023/wordml/word16du" xmlns:w16sdtdh="http://schemas.microsoft.com/office/word/2020/wordml/sdtdatahash" xmlns:w16se="http://schemas.microsoft.com/office/word/2015/wordml/symex" xmlns:wpg="http://schemas.microsoft.com/office/word/2010/wordprocessingGroup" xmlns:wpi="http://schemas.microsoft.com/office/word/2010/wordprocessingInk" xmlns:wne="http://schemas.microsoft.com/office/word/2006/wordml" xmlns:wps="http://schemas.microsoft.com/office/word/2010/wordprocessingShape" mc:Ignorable="w14 w15 w16se w16cid w16 w16cex w16sdtdh w16du wp14">
   <w:body>
-    <w:bookmarkStart w:id="0" w:name="_Hlk172626583" w:displacedByCustomXml="next"/>
+    <w:bookmarkStart w:id="0" w:name="_Hlk172626527" w:displacedByCustomXml="next"/>
     <w:bookmarkStart w:id="1" w:name="_Hlk172626564" w:displacedByCustomXml="next"/>
-    <w:bookmarkStart w:id="2" w:name="_Hlk172626527" w:displacedByCustomXml="next"/>
+    <w:bookmarkStart w:id="2" w:name="_Hlk172626583" w:displacedByCustomXml="next"/>
     <w:sdt>
       <w:sdtPr>
         <w:rPr>
@@ -3045,7 +3045,7 @@
         </w:sdt>
       </w:sdtContent>
     </w:sdt>
-    <w:bookmarkEnd w:id="2" w:displacedByCustomXml="next"/>
+    <w:bookmarkEnd w:id="0" w:displacedByCustomXml="next"/>
     <w:sdt>
       <w:sdtPr>
         <w:rPr>
@@ -6087,7 +6087,7 @@
         </w:sdt>
       </w:sdtContent>
     </w:sdt>
-    <w:bookmarkEnd w:id="0" w:displacedByCustomXml="next"/>
+    <w:bookmarkEnd w:id="2" w:displacedByCustomXml="next"/>
     <w:sdt>
       <w:sdtPr>
         <w:rPr>
@@ -7615,6 +7615,107 @@
         </w:rPr>
       </w:pPr>
     </w:p>
+    <w:p>
+      <w:pPr>
+        <w:rPr>
+          <w:rFonts w:ascii="Times New Roman" w:hAnsi="Times New Roman" w:cs="Times New Roman"/>
+          <w:lang w:val="en-US"/>
+        </w:rPr>
+      </w:pPr>
+      <w:r>
+        <w:rPr>
+          <w:rFonts w:ascii="Times New Roman" w:hAnsi="Times New Roman" w:cs="Times New Roman"/>
+          <w:lang w:val="en-US"/>
+        </w:rPr>
+        <w:t>ANSWERS:</w:t>
+      </w:r>
+    </w:p>
+    <w:sdt>
+      <w:sdtPr>
+        <w:rPr>
+          <w:rFonts w:ascii="Times New Roman" w:hAnsi="Times New Roman" w:cs="Times New Roman"/>
+          <w:sz w:val="24"/>
+          <w:szCs w:val="24"/>
+        </w:rPr>
+        <w:alias w:val="answer0"/>
+        <w:tag w:val="list"/>
+        <w:id w:val="-389729370"/>
+        <w:placeholder>
+          <w:docPart w:val="31263CBAE5E547C290A10AD49C773A8B"/>
+        </w:placeholder>
+      </w:sdtPr>
+      <w:sdtContent>
+        <w:p>
+          <w:pPr>
+            <w:numPr>
+              <w:ilvl w:val="0"/>
+              <w:numId w:val="5"/>
+            </w:numPr>
+            <w:spacing w:after="0"/>
+            <w:rPr>
+              <w:rFonts w:ascii="Times New Roman" w:hAnsi="Times New Roman" w:cs="Times New Roman"/>
+              <w:sz w:val="24"/>
+              <w:szCs w:val="24"/>
+            </w:rPr>
+          </w:pPr>
+          <w:sdt>
+            <w:sdtPr>
+              <w:rPr>
+                <w:rFonts w:ascii="Times New Roman" w:hAnsi="Times New Roman" w:cs="Times New Roman"/>
+                <w:sz w:val="24"/>
+                <w:szCs w:val="24"/>
+              </w:rPr>
+              <w:alias w:val="value"/>
+              <w:tag w:val="plain"/>
+              <w:id w:val="-1246647116"/>
+              <w:placeholder>
+                <w:docPart w:val="31263CBAE5E547C290A10AD49C773A8B"/>
+              </w:placeholder>
+            </w:sdtPr>
+            <w:sdtContent>
+              <w:sdt>
+                <w:sdtPr>
+                  <w:rPr>
+                    <w:rFonts w:ascii="Times New Roman" w:hAnsi="Times New Roman" w:cs="Times New Roman"/>
+                    <w:sz w:val="24"/>
+                    <w:szCs w:val="24"/>
+                  </w:rPr>
+                  <w:alias w:val="normal"/>
+                  <w:tag w:val="text"/>
+                  <w:id w:val="2128508215"/>
+                  <w:placeholder>
+                    <w:docPart w:val="DefaultPlaceholder_-1854013440"/>
+                  </w:placeholder>
+                  <w:showingPlcHdr/>
+                </w:sdtPr>
+                <w:sdtContent>
+                  <w:r>
+                    <w:rPr>
+                      <w:rFonts w:ascii="Times New Roman" w:hAnsi="Times New Roman" w:cs="Times New Roman"/>
+                      <w:sz w:val="24"/>
+                      <w:szCs w:val="24"/>
+                      <w:lang w:val="en-US"/>
+                    </w:rPr>
+                    <w:t>list</w:t>
+                  </w:r>
+                </w:sdtContent>
+              </w:sdt>
+            </w:sdtContent>
+          </w:sdt>
+        </w:p>
+      </w:sdtContent>
+    </w:sdt>
+    <w:p>
+      <w:pPr>
+        <w:spacing w:after="0"/>
+        <w:rPr>
+          <w:rFonts w:ascii="Times New Roman" w:hAnsi="Times New Roman" w:cs="Times New Roman"/>
+          <w:sz w:val="24"/>
+          <w:szCs w:val="24"/>
+          <w:lang w:val="en-US"/>
+        </w:rPr>
+      </w:pPr>
+    </w:p>
     <w:sectPr>
       <w:pgSz w:w="12240" w:h="15840"/>
       <w:pgMar w:top="1440" w:right="1440" w:bottom="1440" w:left="1440" w:header="720" w:footer="720" w:gutter="0"/>
@@ -7714,6 +7815,339 @@
     </w:lvl>
   </w:abstractNum>
   <w:abstractNum w:abstractNumId="1" w15:restartNumberingAfterBreak="0">
+    <w:nsid w:val="6F3633D1"/>
+    <w:multiLevelType w:val="hybridMultilevel"/>
+    <w:tmpl w:val="129400B6"/>
+    <w:lvl w:ilvl="0" w:tplc="38090001">
+      <w:start w:val="1"/>
+      <w:numFmt w:val="bullet"/>
+      <w:lvlText w:val=""/>
+      <w:lvlJc w:val="left"/>
+      <w:pPr>
+        <w:ind w:left="720" w:hanging="360"/>
+      </w:pPr>
+      <w:rPr>
+        <w:rFonts w:ascii="Symbol" w:hAnsi="Symbol" w:hint="default"/>
+      </w:rPr>
+    </w:lvl>
+    <w:lvl w:ilvl="1" w:tplc="38090003" w:tentative="1">
+      <w:start w:val="1"/>
+      <w:numFmt w:val="bullet"/>
+      <w:lvlText w:val="o"/>
+      <w:lvlJc w:val="left"/>
+      <w:pPr>
+        <w:ind w:left="1440" w:hanging="360"/>
+      </w:pPr>
+      <w:rPr>
+        <w:rFonts w:ascii="Courier New" w:hAnsi="Courier New" w:cs="Courier New" w:hint="default"/>
+      </w:rPr>
+    </w:lvl>
+    <w:lvl w:ilvl="2" w:tplc="38090005" w:tentative="1">
+      <w:start w:val="1"/>
+      <w:numFmt w:val="bullet"/>
+      <w:lvlText w:val=""/>
+      <w:lvlJc w:val="left"/>
+      <w:pPr>
+        <w:ind w:left="2160" w:hanging="360"/>
+      </w:pPr>
+      <w:rPr>
+        <w:rFonts w:ascii="Wingdings" w:hAnsi="Wingdings" w:hint="default"/>
+      </w:rPr>
+    </w:lvl>
+    <w:lvl w:ilvl="3" w:tplc="38090001" w:tentative="1">
+      <w:start w:val="1"/>
+      <w:numFmt w:val="bullet"/>
+      <w:lvlText w:val=""/>
+      <w:lvlJc w:val="left"/>
+      <w:pPr>
+        <w:ind w:left="2880" w:hanging="360"/>
+      </w:pPr>
+      <w:rPr>
+        <w:rFonts w:ascii="Symbol" w:hAnsi="Symbol" w:hint="default"/>
+      </w:rPr>
+    </w:lvl>
+    <w:lvl w:ilvl="4" w:tplc="38090003" w:tentative="1">
+      <w:start w:val="1"/>
+      <w:numFmt w:val="bullet"/>
+      <w:lvlText w:val="o"/>
+      <w:lvlJc w:val="left"/>
+      <w:pPr>
+        <w:ind w:left="3600" w:hanging="360"/>
+      </w:pPr>
+      <w:rPr>
+        <w:rFonts w:ascii="Courier New" w:hAnsi="Courier New" w:cs="Courier New" w:hint="default"/>
+      </w:rPr>
+    </w:lvl>
+    <w:lvl w:ilvl="5" w:tplc="38090005" w:tentative="1">
+      <w:start w:val="1"/>
+      <w:numFmt w:val="bullet"/>
+      <w:lvlText w:val=""/>
+      <w:lvlJc w:val="left"/>
+      <w:pPr>
+        <w:ind w:left="4320" w:hanging="360"/>
+      </w:pPr>
+      <w:rPr>
+        <w:rFonts w:ascii="Wingdings" w:hAnsi="Wingdings" w:hint="default"/>
+      </w:rPr>
+    </w:lvl>
+    <w:lvl w:ilvl="6" w:tplc="38090001" w:tentative="1">
+      <w:start w:val="1"/>
+      <w:numFmt w:val="bullet"/>
+      <w:lvlText w:val=""/>
+      <w:lvlJc w:val="left"/>
+      <w:pPr>
+        <w:ind w:left="5040" w:hanging="360"/>
+      </w:pPr>
+      <w:rPr>
+        <w:rFonts w:ascii="Symbol" w:hAnsi="Symbol" w:hint="default"/>
+      </w:rPr>
+    </w:lvl>
+    <w:lvl w:ilvl="7" w:tplc="38090003" w:tentative="1">
+      <w:start w:val="1"/>
+      <w:numFmt w:val="bullet"/>
+      <w:lvlText w:val="o"/>
+      <w:lvlJc w:val="left"/>
+      <w:pPr>
+        <w:ind w:left="5760" w:hanging="360"/>
+      </w:pPr>
+      <w:rPr>
+        <w:rFonts w:ascii="Courier New" w:hAnsi="Courier New" w:cs="Courier New" w:hint="default"/>
+      </w:rPr>
+    </w:lvl>
+    <w:lvl w:ilvl="8" w:tplc="38090005" w:tentative="1">
+      <w:start w:val="1"/>
+      <w:numFmt w:val="bullet"/>
+      <w:lvlText w:val=""/>
+      <w:lvlJc w:val="left"/>
+      <w:pPr>
+        <w:ind w:left="6480" w:hanging="360"/>
+      </w:pPr>
+      <w:rPr>
+        <w:rFonts w:ascii="Wingdings" w:hAnsi="Wingdings" w:hint="default"/>
+      </w:rPr>
+    </w:lvl>
+  </w:abstractNum>
+  <w:abstractNum w:abstractNumId="2" w15:restartNumberingAfterBreak="0">
+    <w:nsid w:val="722556B4"/>
+    <w:multiLevelType w:val="multilevel"/>
+    <w:tmpl w:val="B93CD54A"/>
+    <w:lvl w:ilvl="0">
+      <w:start w:val="1"/>
+      <w:numFmt w:val="decimal"/>
+      <w:lvlText w:val="%1."/>
+      <w:lvlJc w:val="left"/>
+      <w:pPr>
+        <w:tabs>
+          <w:tab w:val="num" w:pos="720"/>
+        </w:tabs>
+        <w:ind w:left="720" w:hanging="360"/>
+      </w:pPr>
+      <w:rPr>
+        <w:rFonts w:hint="default"/>
+      </w:rPr>
+    </w:lvl>
+    <w:lvl w:ilvl="1">
+      <w:start w:val="1"/>
+      <w:numFmt w:val="lowerLetter"/>
+      <w:lvlText w:val="%2)"/>
+      <w:lvlJc w:val="left"/>
+      <w:pPr>
+        <w:ind w:left="1080" w:hanging="360"/>
+      </w:pPr>
+    </w:lvl>
+    <w:lvl w:ilvl="2">
+      <w:start w:val="1"/>
+      <w:numFmt w:val="bullet"/>
+      <w:lvlText w:val="▪"/>
+      <w:lvlJc w:val="left"/>
+      <w:pPr>
+        <w:tabs>
+          <w:tab w:val="num" w:pos="1440"/>
+        </w:tabs>
+        <w:ind w:left="1440" w:hanging="360"/>
+      </w:pPr>
+      <w:rPr>
+        <w:rFonts w:ascii="OpenSymbol" w:hAnsi="OpenSymbol" w:cs="OpenSymbol" w:hint="default"/>
+      </w:rPr>
+    </w:lvl>
+    <w:lvl w:ilvl="3">
+      <w:start w:val="1"/>
+      <w:numFmt w:val="bullet"/>
+      <w:lvlText w:val=""/>
+      <w:lvlJc w:val="left"/>
+      <w:pPr>
+        <w:tabs>
+          <w:tab w:val="num" w:pos="1800"/>
+        </w:tabs>
+        <w:ind w:left="1800" w:hanging="360"/>
+      </w:pPr>
+      <w:rPr>
+        <w:rFonts w:ascii="Symbol" w:hAnsi="Symbol" w:cs="OpenSymbol" w:hint="default"/>
+      </w:rPr>
+    </w:lvl>
+    <w:lvl w:ilvl="4">
+      <w:start w:val="1"/>
+      <w:numFmt w:val="bullet"/>
+      <w:lvlText w:val="◦"/>
+      <w:lvlJc w:val="left"/>
+      <w:pPr>
+        <w:tabs>
+          <w:tab w:val="num" w:pos="2160"/>
+        </w:tabs>
+        <w:ind w:left="2160" w:hanging="360"/>
+      </w:pPr>
+      <w:rPr>
+        <w:rFonts w:ascii="OpenSymbol" w:hAnsi="OpenSymbol" w:cs="OpenSymbol" w:hint="default"/>
+      </w:rPr>
+    </w:lvl>
+    <w:lvl w:ilvl="5">
+      <w:start w:val="1"/>
+      <w:numFmt w:val="bullet"/>
+      <w:lvlText w:val="▪"/>
+      <w:lvlJc w:val="left"/>
+      <w:pPr>
+        <w:tabs>
+          <w:tab w:val="num" w:pos="2520"/>
+        </w:tabs>
+        <w:ind w:left="2520" w:hanging="360"/>
+      </w:pPr>
+      <w:rPr>
+        <w:rFonts w:ascii="OpenSymbol" w:hAnsi="OpenSymbol" w:cs="OpenSymbol" w:hint="default"/>
+      </w:rPr>
+    </w:lvl>
+    <w:lvl w:ilvl="6">
+      <w:start w:val="1"/>
+      <w:numFmt w:val="bullet"/>
+      <w:lvlText w:val=""/>
+      <w:lvlJc w:val="left"/>
+      <w:pPr>
+        <w:tabs>
+          <w:tab w:val="num" w:pos="2880"/>
+        </w:tabs>
+        <w:ind w:left="2880" w:hanging="360"/>
+      </w:pPr>
+      <w:rPr>
+        <w:rFonts w:ascii="Symbol" w:hAnsi="Symbol" w:cs="OpenSymbol" w:hint="default"/>
+      </w:rPr>
+    </w:lvl>
+    <w:lvl w:ilvl="7">
+      <w:start w:val="1"/>
+      <w:numFmt w:val="bullet"/>
+      <w:lvlText w:val="◦"/>
+      <w:lvlJc w:val="left"/>
+      <w:pPr>
+        <w:tabs>
+          <w:tab w:val="num" w:pos="3240"/>
+        </w:tabs>
+        <w:ind w:left="3240" w:hanging="360"/>
+      </w:pPr>
+      <w:rPr>
+        <w:rFonts w:ascii="OpenSymbol" w:hAnsi="OpenSymbol" w:cs="OpenSymbol" w:hint="default"/>
+      </w:rPr>
+    </w:lvl>
+    <w:lvl w:ilvl="8">
+      <w:start w:val="1"/>
+      <w:numFmt w:val="bullet"/>
+      <w:lvlText w:val="▪"/>
+      <w:lvlJc w:val="left"/>
+      <w:pPr>
+        <w:tabs>
+          <w:tab w:val="num" w:pos="3600"/>
+        </w:tabs>
+        <w:ind w:left="3600" w:hanging="360"/>
+      </w:pPr>
+      <w:rPr>
+        <w:rFonts w:ascii="OpenSymbol" w:hAnsi="OpenSymbol" w:cs="OpenSymbol" w:hint="default"/>
+      </w:rPr>
+    </w:lvl>
+  </w:abstractNum>
+  <w:abstractNum w:abstractNumId="3" w15:restartNumberingAfterBreak="0">
+    <w:nsid w:val="73AC5713"/>
+    <w:multiLevelType w:val="hybridMultilevel"/>
+    <w:tmpl w:val="8C8C58F6"/>
+    <w:lvl w:ilvl="0" w:tplc="3809000F">
+      <w:start w:val="1"/>
+      <w:numFmt w:val="decimal"/>
+      <w:lvlText w:val="%1."/>
+      <w:lvlJc w:val="left"/>
+      <w:pPr>
+        <w:ind w:left="720" w:hanging="360"/>
+      </w:pPr>
+    </w:lvl>
+    <w:lvl w:ilvl="1" w:tplc="38090019" w:tentative="1">
+      <w:start w:val="1"/>
+      <w:numFmt w:val="lowerLetter"/>
+      <w:lvlText w:val="%2."/>
+      <w:lvlJc w:val="left"/>
+      <w:pPr>
+        <w:ind w:left="1440" w:hanging="360"/>
+      </w:pPr>
+    </w:lvl>
+    <w:lvl w:ilvl="2" w:tplc="3809001B" w:tentative="1">
+      <w:start w:val="1"/>
+      <w:numFmt w:val="lowerRoman"/>
+      <w:lvlText w:val="%3."/>
+      <w:lvlJc w:val="right"/>
+      <w:pPr>
+        <w:ind w:left="2160" w:hanging="180"/>
+      </w:pPr>
+    </w:lvl>
+    <w:lvl w:ilvl="3" w:tplc="3809000F" w:tentative="1">
+      <w:start w:val="1"/>
+      <w:numFmt w:val="decimal"/>
+      <w:lvlText w:val="%4."/>
+      <w:lvlJc w:val="left"/>
+      <w:pPr>
+        <w:ind w:left="2880" w:hanging="360"/>
+      </w:pPr>
+    </w:lvl>
+    <w:lvl w:ilvl="4" w:tplc="38090019" w:tentative="1">
+      <w:start w:val="1"/>
+      <w:numFmt w:val="lowerLetter"/>
+      <w:lvlText w:val="%5."/>
+      <w:lvlJc w:val="left"/>
+      <w:pPr>
+        <w:ind w:left="3600" w:hanging="360"/>
+      </w:pPr>
+    </w:lvl>
+    <w:lvl w:ilvl="5" w:tplc="3809001B" w:tentative="1">
+      <w:start w:val="1"/>
+      <w:numFmt w:val="lowerRoman"/>
+      <w:lvlText w:val="%6."/>
+      <w:lvlJc w:val="right"/>
+      <w:pPr>
+        <w:ind w:left="4320" w:hanging="180"/>
+      </w:pPr>
+    </w:lvl>
+    <w:lvl w:ilvl="6" w:tplc="3809000F" w:tentative="1">
+      <w:start w:val="1"/>
+      <w:numFmt w:val="decimal"/>
+      <w:lvlText w:val="%7."/>
+      <w:lvlJc w:val="left"/>
+      <w:pPr>
+        <w:ind w:left="5040" w:hanging="360"/>
+      </w:pPr>
+    </w:lvl>
+    <w:lvl w:ilvl="7" w:tplc="38090019" w:tentative="1">
+      <w:start w:val="1"/>
+      <w:numFmt w:val="lowerLetter"/>
+      <w:lvlText w:val="%8."/>
+      <w:lvlJc w:val="left"/>
+      <w:pPr>
+        <w:ind w:left="5760" w:hanging="360"/>
+      </w:pPr>
+    </w:lvl>
+    <w:lvl w:ilvl="8" w:tplc="3809001B" w:tentative="1">
+      <w:start w:val="1"/>
+      <w:numFmt w:val="lowerRoman"/>
+      <w:lvlText w:val="%9."/>
+      <w:lvlJc w:val="right"/>
+      <w:pPr>
+        <w:ind w:left="6480" w:hanging="180"/>
+      </w:pPr>
+    </w:lvl>
+  </w:abstractNum>
+  <w:abstractNum w:abstractNumId="4" w15:restartNumberingAfterBreak="0">
     <w:nsid w:val="753B1C50"/>
     <w:multiLevelType w:val="multilevel"/>
     <w:tmpl w:val="B93CD54A"/>
@@ -7851,7 +8285,16 @@
     <w:abstractNumId w:val="0"/>
   </w:num>
   <w:num w:numId="2" w16cid:durableId="312953597">
+    <w:abstractNumId w:val="4"/>
+  </w:num>
+  <w:num w:numId="3" w16cid:durableId="125700712">
     <w:abstractNumId w:val="1"/>
+  </w:num>
+  <w:num w:numId="4" w16cid:durableId="2043819938">
+    <w:abstractNumId w:val="3"/>
+  </w:num>
+  <w:num w:numId="5" w16cid:durableId="2106489048">
+    <w:abstractNumId w:val="2"/>
   </w:num>
 </w:numbering>
 </file>
@@ -11700,12 +12143,74 @@
         </w:p>
       </w:docPartBody>
     </w:docPart>
+    <w:docPart>
+      <w:docPartPr>
+        <w:name w:val="31263CBAE5E547C290A10AD49C773A8B"/>
+        <w:category>
+          <w:name w:val="General"/>
+          <w:gallery w:val="placeholder"/>
+        </w:category>
+        <w:types>
+          <w:type w:val="bbPlcHdr"/>
+        </w:types>
+        <w:behaviors>
+          <w:behavior w:val="content"/>
+        </w:behaviors>
+        <w:guid w:val="{2823983D-D436-4904-B858-6FB81897D480}"/>
+      </w:docPartPr>
+      <w:docPartBody>
+        <w:p>
+          <w:pPr>
+            <w:pStyle w:val="31263CBAE5E547C290A10AD49C773A8B"/>
+          </w:pPr>
+          <w:r>
+            <w:rPr>
+              <w:rStyle w:val="PlaceholderText"/>
+            </w:rPr>
+            <w:t>Место для ввода текста.</w:t>
+          </w:r>
+        </w:p>
+      </w:docPartBody>
+    </w:docPart>
+    <w:docPart>
+      <w:docPartPr>
+        <w:name w:val="DefaultPlaceholder_-1854013440"/>
+        <w:category>
+          <w:name w:val="General"/>
+          <w:gallery w:val="placeholder"/>
+        </w:category>
+        <w:types>
+          <w:type w:val="bbPlcHdr"/>
+        </w:types>
+        <w:behaviors>
+          <w:behavior w:val="content"/>
+        </w:behaviors>
+        <w:guid w:val="{29A3255D-6D42-4CAE-99B0-8286B2C42AD6}"/>
+      </w:docPartPr>
+      <w:docPartBody>
+        <w:p>
+          <w:r>
+            <w:rPr>
+              <w:rStyle w:val="PlaceholderText"/>
+            </w:rPr>
+            <w:t>Click or tap here to enter text.</w:t>
+          </w:r>
+        </w:p>
+      </w:docPartBody>
+    </w:docPart>
   </w:docParts>
 </w:glossaryDocument>
 </file>
 
 <file path=word/glossary/fontTable.xml><?xml version="1.0" encoding="utf-8"?>
 <w:fonts xmlns:mc="http://schemas.openxmlformats.org/markup-compatibility/2006" xmlns:r="http://schemas.openxmlformats.org/officeDocument/2006/relationships" xmlns:w="http://schemas.openxmlformats.org/wordprocessingml/2006/main" xmlns:w14="http://schemas.microsoft.com/office/word/2010/wordml" xmlns:w15="http://schemas.microsoft.com/office/word/2012/wordml" xmlns:w16cex="http://schemas.microsoft.com/office/word/2018/wordml/cex" xmlns:w16cid="http://schemas.microsoft.com/office/word/2016/wordml/cid" xmlns:w16="http://schemas.microsoft.com/office/word/2018/wordml" xmlns:w16du="http://schemas.microsoft.com/office/word/2023/wordml/word16du" xmlns:w16sdtdh="http://schemas.microsoft.com/office/word/2020/wordml/sdtdatahash" xmlns:w16se="http://schemas.microsoft.com/office/word/2015/wordml/symex" mc:Ignorable="w14 w15 w16se w16cid w16 w16cex w16sdtdh w16du">
+  <w:font w:name="Symbol">
+    <w:panose1 w:val="05050102010706020507"/>
+    <w:charset w:val="02"/>
+    <w:family w:val="roman"/>
+    <w:pitch w:val="variable"/>
+    <w:sig w:usb0="00000000" w:usb1="10000000" w:usb2="00000000" w:usb3="00000000" w:csb0="80000000" w:csb1="00000000"/>
+  </w:font>
   <w:font w:name="Times New Roman">
     <w:panose1 w:val="02020603050405020304"/>
     <w:charset w:val="00"/>
@@ -11713,19 +12218,26 @@
     <w:pitch w:val="variable"/>
     <w:sig w:usb0="E0002EFF" w:usb1="C000785B" w:usb2="00000009" w:usb3="00000000" w:csb0="000001FF" w:csb1="00000000"/>
   </w:font>
+  <w:font w:name="Courier New">
+    <w:panose1 w:val="02070309020205020404"/>
+    <w:charset w:val="00"/>
+    <w:family w:val="modern"/>
+    <w:pitch w:val="fixed"/>
+    <w:sig w:usb0="E0002EFF" w:usb1="C0007843" w:usb2="00000009" w:usb3="00000000" w:csb0="000001FF" w:csb1="00000000"/>
+  </w:font>
+  <w:font w:name="Wingdings">
+    <w:panose1 w:val="05000000000000000000"/>
+    <w:charset w:val="02"/>
+    <w:family w:val="auto"/>
+    <w:pitch w:val="variable"/>
+    <w:sig w:usb0="00000000" w:usb1="10000000" w:usb2="00000000" w:usb3="00000000" w:csb0="80000000" w:csb1="00000000"/>
+  </w:font>
   <w:font w:name="OpenSymbol">
     <w:altName w:val="Times New Roman"/>
     <w:charset w:val="00"/>
     <w:family w:val="auto"/>
     <w:pitch w:val="variable"/>
     <w:sig w:usb0="800000AF" w:usb1="1001ECEA" w:usb2="00000000" w:usb3="00000000" w:csb0="80000001" w:csb1="00000000"/>
-  </w:font>
-  <w:font w:name="Symbol">
-    <w:panose1 w:val="05050102010706020507"/>
-    <w:charset w:val="02"/>
-    <w:family w:val="roman"/>
-    <w:pitch w:val="variable"/>
-    <w:sig w:usb0="00000000" w:usb1="10000000" w:usb2="00000000" w:usb3="00000000" w:csb0="80000000" w:csb1="00000000"/>
   </w:font>
   <w:font w:name="Aptos">
     <w:charset w:val="00"/>
@@ -11738,6 +12250,36 @@
     <w:family w:val="swiss"/>
     <w:pitch w:val="variable"/>
     <w:sig w:usb0="20000287" w:usb1="00000003" w:usb2="00000000" w:usb3="00000000" w:csb0="0000019F" w:csb1="00000000"/>
+  </w:font>
+  <w:font w:name="Yu Gothic Light">
+    <w:altName w:val="游ゴシック Light"/>
+    <w:panose1 w:val="020B0300000000000000"/>
+    <w:charset w:val="80"/>
+    <w:family w:val="swiss"/>
+    <w:pitch w:val="variable"/>
+    <w:sig w:usb0="E00002FF" w:usb1="2AC7FDFF" w:usb2="00000016" w:usb3="00000000" w:csb0="0002009F" w:csb1="00000000"/>
+  </w:font>
+  <w:font w:name="Yu Mincho">
+    <w:altName w:val="游明朝"/>
+    <w:panose1 w:val="02020400000000000000"/>
+    <w:charset w:val="80"/>
+    <w:family w:val="roman"/>
+    <w:pitch w:val="variable"/>
+    <w:sig w:usb0="800002E7" w:usb1="2AC7FCFF" w:usb2="00000012" w:usb3="00000000" w:csb0="0002009F" w:csb1="00000000"/>
+  </w:font>
+  <w:font w:name="Calibri">
+    <w:panose1 w:val="020F0502020204030204"/>
+    <w:charset w:val="00"/>
+    <w:family w:val="swiss"/>
+    <w:pitch w:val="variable"/>
+    <w:sig w:usb0="E4002EFF" w:usb1="C000247B" w:usb2="00000009" w:usb3="00000000" w:csb0="000001FF" w:csb1="00000000"/>
+  </w:font>
+  <w:font w:name="Calibri Light">
+    <w:panose1 w:val="020F0302020204030204"/>
+    <w:charset w:val="00"/>
+    <w:family w:val="swiss"/>
+    <w:pitch w:val="variable"/>
+    <w:sig w:usb0="E4002EFF" w:usb1="C000247B" w:usb2="00000009" w:usb3="00000000" w:csb0="000001FF" w:csb1="00000000"/>
   </w:font>
 </w:fonts>
 </file>
@@ -11758,8 +12300,11 @@
   </w:compat>
   <w:rsids>
     <w:rsidRoot w:val="00827C02"/>
+    <w:rsid w:val="000C703B"/>
     <w:rsid w:val="00181CDD"/>
+    <w:rsid w:val="00186D17"/>
     <w:rsid w:val="002F5CD7"/>
+    <w:rsid w:val="0031615B"/>
     <w:rsid w:val="00395E3D"/>
     <w:rsid w:val="003977D3"/>
     <w:rsid w:val="004950E6"/>
@@ -11773,9 +12318,12 @@
     <w:rsid w:val="0095167D"/>
     <w:rsid w:val="009C6664"/>
     <w:rsid w:val="009E1461"/>
+    <w:rsid w:val="009E57C0"/>
+    <w:rsid w:val="009F246A"/>
     <w:rsid w:val="00A17333"/>
     <w:rsid w:val="00A247AF"/>
     <w:rsid w:val="00AA02FE"/>
+    <w:rsid w:val="00B2351E"/>
     <w:rsid w:val="00B409D6"/>
     <w:rsid w:val="00EC22F2"/>
     <w:rsid w:val="00FB2F31"/>
@@ -11793,7 +12341,7 @@
     <m:intLim m:val="subSup"/>
     <m:naryLim m:val="undOvr"/>
   </m:mathPr>
-  <w:themeFontLang w:val="en-US"/>
+  <w:themeFontLang w:val="en-US" w:eastAsia="ja-JP"/>
   <w:clrSchemeMapping w:bg1="light1" w:t1="dark1" w:bg2="light2" w:t2="dark2" w:accent1="accent1" w:accent2="accent2" w:accent3="accent3" w:accent4="accent4" w:accent5="accent5" w:accent6="accent6" w:hyperlink="hyperlink" w:followedHyperlink="followedHyperlink"/>
   <w:decimalSymbol w:val="."/>
   <w:listSeparator w:val=","/>
@@ -12234,9 +12782,9 @@
     <w:basedOn w:val="DefaultParagraphFont"/>
     <w:uiPriority w:val="99"/>
     <w:semiHidden/>
-    <w:rsid w:val="004950E6"/>
-    <w:rPr>
-      <w:color w:val="808080"/>
+    <w:rsid w:val="009E57C0"/>
+    <w:rPr>
+      <w:color w:val="666666"/>
     </w:rPr>
   </w:style>
   <w:style w:type="paragraph" w:customStyle="1" w:styleId="1A4FF759FB69432BB35BFD16B2CC9610">
@@ -12638,6 +13186,1974 @@
   <w:style w:type="paragraph" w:customStyle="1" w:styleId="E7B1763A3F5F4CBFBAE71AD0B1B51FD9">
     <w:name w:val="E7B1763A3F5F4CBFBAE71AD0B1B51FD9"/>
     <w:rsid w:val="004950E6"/>
+  </w:style>
+  <w:style w:type="paragraph" w:customStyle="1" w:styleId="3EAED38F9BEC469C9B2984FBD1A660B9">
+    <w:name w:val="3EAED38F9BEC469C9B2984FBD1A660B9"/>
+    <w:rsid w:val="000C703B"/>
+    <w:pPr>
+      <w:spacing w:line="259" w:lineRule="auto"/>
+    </w:pPr>
+    <w:rPr>
+      <w:sz w:val="22"/>
+      <w:szCs w:val="22"/>
+      <w:lang w:val="en-ID" w:eastAsia="ja-JP"/>
+    </w:rPr>
+  </w:style>
+  <w:style w:type="paragraph" w:customStyle="1" w:styleId="87CBBB5E7C6544C1AFC618FB8D81CA96">
+    <w:name w:val="87CBBB5E7C6544C1AFC618FB8D81CA96"/>
+    <w:rsid w:val="000C703B"/>
+    <w:pPr>
+      <w:spacing w:line="259" w:lineRule="auto"/>
+    </w:pPr>
+    <w:rPr>
+      <w:sz w:val="22"/>
+      <w:szCs w:val="22"/>
+      <w:lang w:val="en-ID" w:eastAsia="ja-JP"/>
+    </w:rPr>
+  </w:style>
+  <w:style w:type="paragraph" w:customStyle="1" w:styleId="7C2CD64D2C254E4DA34F65BE8B36626B">
+    <w:name w:val="7C2CD64D2C254E4DA34F65BE8B36626B"/>
+    <w:rsid w:val="009E57C0"/>
+    <w:pPr>
+      <w:spacing w:line="259" w:lineRule="auto"/>
+    </w:pPr>
+    <w:rPr>
+      <w:sz w:val="22"/>
+      <w:szCs w:val="22"/>
+      <w:lang w:val="en-ID" w:eastAsia="ja-JP"/>
+    </w:rPr>
+  </w:style>
+  <w:style w:type="paragraph" w:customStyle="1" w:styleId="465EFC217C4F48B4B53E0F7DCC62F1EC">
+    <w:name w:val="465EFC217C4F48B4B53E0F7DCC62F1EC"/>
+    <w:rsid w:val="009E57C0"/>
+    <w:pPr>
+      <w:spacing w:line="259" w:lineRule="auto"/>
+    </w:pPr>
+    <w:rPr>
+      <w:sz w:val="22"/>
+      <w:szCs w:val="22"/>
+      <w:lang w:val="en-ID" w:eastAsia="ja-JP"/>
+    </w:rPr>
+  </w:style>
+  <w:style w:type="paragraph" w:customStyle="1" w:styleId="1E2096D2A7BF4729A3D22EFC94B8DDC8">
+    <w:name w:val="1E2096D2A7BF4729A3D22EFC94B8DDC8"/>
+    <w:rsid w:val="009E57C0"/>
+    <w:pPr>
+      <w:spacing w:line="259" w:lineRule="auto"/>
+    </w:pPr>
+    <w:rPr>
+      <w:sz w:val="22"/>
+      <w:szCs w:val="22"/>
+      <w:lang w:val="en-ID" w:eastAsia="ja-JP"/>
+    </w:rPr>
+  </w:style>
+  <w:style w:type="paragraph" w:customStyle="1" w:styleId="2E4F4852B2A24D849E84E465166A4B8F">
+    <w:name w:val="2E4F4852B2A24D849E84E465166A4B8F"/>
+    <w:rsid w:val="009E57C0"/>
+    <w:pPr>
+      <w:spacing w:line="259" w:lineRule="auto"/>
+    </w:pPr>
+    <w:rPr>
+      <w:sz w:val="22"/>
+      <w:szCs w:val="22"/>
+      <w:lang w:val="en-ID" w:eastAsia="ja-JP"/>
+    </w:rPr>
+  </w:style>
+  <w:style w:type="paragraph" w:customStyle="1" w:styleId="FDD1BF8656FD4E5C87C4691DBB222824">
+    <w:name w:val="FDD1BF8656FD4E5C87C4691DBB222824"/>
+    <w:rsid w:val="000C703B"/>
+    <w:pPr>
+      <w:spacing w:line="259" w:lineRule="auto"/>
+    </w:pPr>
+    <w:rPr>
+      <w:sz w:val="22"/>
+      <w:szCs w:val="22"/>
+      <w:lang w:val="en-ID" w:eastAsia="ja-JP"/>
+    </w:rPr>
+  </w:style>
+  <w:style w:type="paragraph" w:customStyle="1" w:styleId="DD9F5218EE95446D81B55F77FE1F791A">
+    <w:name w:val="DD9F5218EE95446D81B55F77FE1F791A"/>
+    <w:rsid w:val="000C703B"/>
+    <w:pPr>
+      <w:spacing w:line="259" w:lineRule="auto"/>
+    </w:pPr>
+    <w:rPr>
+      <w:sz w:val="22"/>
+      <w:szCs w:val="22"/>
+      <w:lang w:val="en-ID" w:eastAsia="ja-JP"/>
+    </w:rPr>
+  </w:style>
+  <w:style w:type="paragraph" w:customStyle="1" w:styleId="D885A10FE61A4110B3A1F6C350AEDDAF">
+    <w:name w:val="D885A10FE61A4110B3A1F6C350AEDDAF"/>
+    <w:rsid w:val="000C703B"/>
+    <w:pPr>
+      <w:spacing w:line="259" w:lineRule="auto"/>
+    </w:pPr>
+    <w:rPr>
+      <w:sz w:val="22"/>
+      <w:szCs w:val="22"/>
+      <w:lang w:val="en-ID" w:eastAsia="ja-JP"/>
+    </w:rPr>
+  </w:style>
+  <w:style w:type="paragraph" w:customStyle="1" w:styleId="A982E10BD9894DF68A9CB00BB81F1CD1">
+    <w:name w:val="A982E10BD9894DF68A9CB00BB81F1CD1"/>
+    <w:rsid w:val="000C703B"/>
+    <w:pPr>
+      <w:spacing w:line="259" w:lineRule="auto"/>
+    </w:pPr>
+    <w:rPr>
+      <w:sz w:val="22"/>
+      <w:szCs w:val="22"/>
+      <w:lang w:val="en-ID" w:eastAsia="ja-JP"/>
+    </w:rPr>
+  </w:style>
+  <w:style w:type="paragraph" w:customStyle="1" w:styleId="1E261DF3E77A433BBEBF1E36F6F9C961">
+    <w:name w:val="1E261DF3E77A433BBEBF1E36F6F9C961"/>
+    <w:rsid w:val="000C703B"/>
+    <w:pPr>
+      <w:spacing w:line="259" w:lineRule="auto"/>
+    </w:pPr>
+    <w:rPr>
+      <w:sz w:val="22"/>
+      <w:szCs w:val="22"/>
+      <w:lang w:val="en-ID" w:eastAsia="ja-JP"/>
+    </w:rPr>
+  </w:style>
+  <w:style w:type="paragraph" w:customStyle="1" w:styleId="01593C7D563A4685A3171355FE7534AA">
+    <w:name w:val="01593C7D563A4685A3171355FE7534AA"/>
+    <w:rsid w:val="000C703B"/>
+    <w:pPr>
+      <w:spacing w:line="259" w:lineRule="auto"/>
+    </w:pPr>
+    <w:rPr>
+      <w:sz w:val="22"/>
+      <w:szCs w:val="22"/>
+      <w:lang w:val="en-ID" w:eastAsia="ja-JP"/>
+    </w:rPr>
+  </w:style>
+  <w:style w:type="paragraph" w:customStyle="1" w:styleId="C04D178377B94469B108E5A23D995871">
+    <w:name w:val="C04D178377B94469B108E5A23D995871"/>
+    <w:rsid w:val="000C703B"/>
+    <w:pPr>
+      <w:spacing w:line="259" w:lineRule="auto"/>
+    </w:pPr>
+    <w:rPr>
+      <w:sz w:val="22"/>
+      <w:szCs w:val="22"/>
+      <w:lang w:val="en-ID" w:eastAsia="ja-JP"/>
+    </w:rPr>
+  </w:style>
+  <w:style w:type="paragraph" w:customStyle="1" w:styleId="777BC2CF563A4C449006772264CBA00D">
+    <w:name w:val="777BC2CF563A4C449006772264CBA00D"/>
+    <w:rsid w:val="000C703B"/>
+    <w:pPr>
+      <w:spacing w:line="259" w:lineRule="auto"/>
+    </w:pPr>
+    <w:rPr>
+      <w:sz w:val="22"/>
+      <w:szCs w:val="22"/>
+      <w:lang w:val="en-ID" w:eastAsia="ja-JP"/>
+    </w:rPr>
+  </w:style>
+  <w:style w:type="paragraph" w:customStyle="1" w:styleId="045ED21C11334FE7B67E844ACF613CAC">
+    <w:name w:val="045ED21C11334FE7B67E844ACF613CAC"/>
+    <w:rsid w:val="000C703B"/>
+    <w:pPr>
+      <w:spacing w:line="259" w:lineRule="auto"/>
+    </w:pPr>
+    <w:rPr>
+      <w:sz w:val="22"/>
+      <w:szCs w:val="22"/>
+      <w:lang w:val="en-ID" w:eastAsia="ja-JP"/>
+    </w:rPr>
+  </w:style>
+  <w:style w:type="paragraph" w:customStyle="1" w:styleId="6FD87CF254394577A085272F93367651">
+    <w:name w:val="6FD87CF254394577A085272F93367651"/>
+    <w:rsid w:val="000C703B"/>
+    <w:pPr>
+      <w:spacing w:line="259" w:lineRule="auto"/>
+    </w:pPr>
+    <w:rPr>
+      <w:sz w:val="22"/>
+      <w:szCs w:val="22"/>
+      <w:lang w:val="en-ID" w:eastAsia="ja-JP"/>
+    </w:rPr>
+  </w:style>
+  <w:style w:type="paragraph" w:customStyle="1" w:styleId="D2E97D319F2C4A04852CDEBC251269E8">
+    <w:name w:val="D2E97D319F2C4A04852CDEBC251269E8"/>
+    <w:rsid w:val="000C703B"/>
+    <w:pPr>
+      <w:spacing w:line="259" w:lineRule="auto"/>
+    </w:pPr>
+    <w:rPr>
+      <w:sz w:val="22"/>
+      <w:szCs w:val="22"/>
+      <w:lang w:val="en-ID" w:eastAsia="ja-JP"/>
+    </w:rPr>
+  </w:style>
+  <w:style w:type="paragraph" w:customStyle="1" w:styleId="04CE1ECACEF245A59ACCBE2940ABB8D9">
+    <w:name w:val="04CE1ECACEF245A59ACCBE2940ABB8D9"/>
+    <w:rsid w:val="000C703B"/>
+    <w:pPr>
+      <w:spacing w:line="259" w:lineRule="auto"/>
+    </w:pPr>
+    <w:rPr>
+      <w:sz w:val="22"/>
+      <w:szCs w:val="22"/>
+      <w:lang w:val="en-ID" w:eastAsia="ja-JP"/>
+    </w:rPr>
+  </w:style>
+  <w:style w:type="paragraph" w:customStyle="1" w:styleId="845D362FAB4B4A79A839370C4DF7780F">
+    <w:name w:val="845D362FAB4B4A79A839370C4DF7780F"/>
+    <w:rsid w:val="000C703B"/>
+    <w:pPr>
+      <w:spacing w:line="259" w:lineRule="auto"/>
+    </w:pPr>
+    <w:rPr>
+      <w:sz w:val="22"/>
+      <w:szCs w:val="22"/>
+      <w:lang w:val="en-ID" w:eastAsia="ja-JP"/>
+    </w:rPr>
+  </w:style>
+  <w:style w:type="paragraph" w:customStyle="1" w:styleId="91A5F8DFAC364F6B922F0EA4A3FDBA56">
+    <w:name w:val="91A5F8DFAC364F6B922F0EA4A3FDBA56"/>
+    <w:rsid w:val="000C703B"/>
+    <w:pPr>
+      <w:spacing w:line="259" w:lineRule="auto"/>
+    </w:pPr>
+    <w:rPr>
+      <w:sz w:val="22"/>
+      <w:szCs w:val="22"/>
+      <w:lang w:val="en-ID" w:eastAsia="ja-JP"/>
+    </w:rPr>
+  </w:style>
+  <w:style w:type="paragraph" w:customStyle="1" w:styleId="90598B87F86E4C05B075E96B6AF3D6AF">
+    <w:name w:val="90598B87F86E4C05B075E96B6AF3D6AF"/>
+    <w:rsid w:val="000C703B"/>
+    <w:pPr>
+      <w:spacing w:line="259" w:lineRule="auto"/>
+    </w:pPr>
+    <w:rPr>
+      <w:sz w:val="22"/>
+      <w:szCs w:val="22"/>
+      <w:lang w:val="en-ID" w:eastAsia="ja-JP"/>
+    </w:rPr>
+  </w:style>
+  <w:style w:type="paragraph" w:customStyle="1" w:styleId="EB3FE8B7968C4403B963F4B2225CC47B">
+    <w:name w:val="EB3FE8B7968C4403B963F4B2225CC47B"/>
+    <w:rsid w:val="000C703B"/>
+    <w:pPr>
+      <w:spacing w:line="259" w:lineRule="auto"/>
+    </w:pPr>
+    <w:rPr>
+      <w:sz w:val="22"/>
+      <w:szCs w:val="22"/>
+      <w:lang w:val="en-ID" w:eastAsia="ja-JP"/>
+    </w:rPr>
+  </w:style>
+  <w:style w:type="paragraph" w:customStyle="1" w:styleId="F255B336BC8B485DA4A0A44D2C46AF33">
+    <w:name w:val="F255B336BC8B485DA4A0A44D2C46AF33"/>
+    <w:rsid w:val="000C703B"/>
+    <w:pPr>
+      <w:spacing w:line="259" w:lineRule="auto"/>
+    </w:pPr>
+    <w:rPr>
+      <w:sz w:val="22"/>
+      <w:szCs w:val="22"/>
+      <w:lang w:val="en-ID" w:eastAsia="ja-JP"/>
+    </w:rPr>
+  </w:style>
+  <w:style w:type="paragraph" w:customStyle="1" w:styleId="FC9F12EE5A79468E8D6DF5BD00F51969">
+    <w:name w:val="FC9F12EE5A79468E8D6DF5BD00F51969"/>
+    <w:rsid w:val="000C703B"/>
+    <w:pPr>
+      <w:spacing w:line="259" w:lineRule="auto"/>
+    </w:pPr>
+    <w:rPr>
+      <w:sz w:val="22"/>
+      <w:szCs w:val="22"/>
+      <w:lang w:val="en-ID" w:eastAsia="ja-JP"/>
+    </w:rPr>
+  </w:style>
+  <w:style w:type="paragraph" w:customStyle="1" w:styleId="B542EEA4BB904E5EB1C0E82DF917D3D3">
+    <w:name w:val="B542EEA4BB904E5EB1C0E82DF917D3D3"/>
+    <w:rsid w:val="000C703B"/>
+    <w:pPr>
+      <w:spacing w:line="259" w:lineRule="auto"/>
+    </w:pPr>
+    <w:rPr>
+      <w:sz w:val="22"/>
+      <w:szCs w:val="22"/>
+      <w:lang w:val="en-ID" w:eastAsia="ja-JP"/>
+    </w:rPr>
+  </w:style>
+  <w:style w:type="paragraph" w:customStyle="1" w:styleId="5D8730183EEA4D71A7D8AB0CD54DCD29">
+    <w:name w:val="5D8730183EEA4D71A7D8AB0CD54DCD29"/>
+    <w:rsid w:val="000C703B"/>
+    <w:pPr>
+      <w:spacing w:line="259" w:lineRule="auto"/>
+    </w:pPr>
+    <w:rPr>
+      <w:sz w:val="22"/>
+      <w:szCs w:val="22"/>
+      <w:lang w:val="en-ID" w:eastAsia="ja-JP"/>
+    </w:rPr>
+  </w:style>
+  <w:style w:type="paragraph" w:customStyle="1" w:styleId="098669DDA38D41B1BBFE0CF78D30DE0B">
+    <w:name w:val="098669DDA38D41B1BBFE0CF78D30DE0B"/>
+    <w:rsid w:val="000C703B"/>
+    <w:pPr>
+      <w:spacing w:line="259" w:lineRule="auto"/>
+    </w:pPr>
+    <w:rPr>
+      <w:sz w:val="22"/>
+      <w:szCs w:val="22"/>
+      <w:lang w:val="en-ID" w:eastAsia="ja-JP"/>
+    </w:rPr>
+  </w:style>
+  <w:style w:type="paragraph" w:customStyle="1" w:styleId="79AD5CFBBCA44876BCF9E3F855CB2B6A">
+    <w:name w:val="79AD5CFBBCA44876BCF9E3F855CB2B6A"/>
+    <w:rsid w:val="000C703B"/>
+    <w:pPr>
+      <w:spacing w:line="259" w:lineRule="auto"/>
+    </w:pPr>
+    <w:rPr>
+      <w:sz w:val="22"/>
+      <w:szCs w:val="22"/>
+      <w:lang w:val="en-ID" w:eastAsia="ja-JP"/>
+    </w:rPr>
+  </w:style>
+  <w:style w:type="paragraph" w:customStyle="1" w:styleId="91FE8C161EF041538CB2EB2FA6452F34">
+    <w:name w:val="91FE8C161EF041538CB2EB2FA6452F34"/>
+    <w:rsid w:val="000C703B"/>
+    <w:pPr>
+      <w:spacing w:line="259" w:lineRule="auto"/>
+    </w:pPr>
+    <w:rPr>
+      <w:sz w:val="22"/>
+      <w:szCs w:val="22"/>
+      <w:lang w:val="en-ID" w:eastAsia="ja-JP"/>
+    </w:rPr>
+  </w:style>
+  <w:style w:type="paragraph" w:customStyle="1" w:styleId="C51DDAF710184033AA10EABC2C2C4CE0">
+    <w:name w:val="C51DDAF710184033AA10EABC2C2C4CE0"/>
+    <w:rsid w:val="000C703B"/>
+    <w:pPr>
+      <w:spacing w:line="259" w:lineRule="auto"/>
+    </w:pPr>
+    <w:rPr>
+      <w:sz w:val="22"/>
+      <w:szCs w:val="22"/>
+      <w:lang w:val="en-ID" w:eastAsia="ja-JP"/>
+    </w:rPr>
+  </w:style>
+  <w:style w:type="paragraph" w:customStyle="1" w:styleId="EB0EC8FBF5BD459BB51E75EC4C0526F7">
+    <w:name w:val="EB0EC8FBF5BD459BB51E75EC4C0526F7"/>
+    <w:rsid w:val="000C703B"/>
+    <w:pPr>
+      <w:spacing w:line="259" w:lineRule="auto"/>
+    </w:pPr>
+    <w:rPr>
+      <w:sz w:val="22"/>
+      <w:szCs w:val="22"/>
+      <w:lang w:val="en-ID" w:eastAsia="ja-JP"/>
+    </w:rPr>
+  </w:style>
+  <w:style w:type="paragraph" w:customStyle="1" w:styleId="DFC26F117DD6471A80EE5DBBBD55F9CD">
+    <w:name w:val="DFC26F117DD6471A80EE5DBBBD55F9CD"/>
+    <w:rsid w:val="000C703B"/>
+    <w:pPr>
+      <w:spacing w:line="259" w:lineRule="auto"/>
+    </w:pPr>
+    <w:rPr>
+      <w:sz w:val="22"/>
+      <w:szCs w:val="22"/>
+      <w:lang w:val="en-ID" w:eastAsia="ja-JP"/>
+    </w:rPr>
+  </w:style>
+  <w:style w:type="paragraph" w:customStyle="1" w:styleId="0A9E81580815429AA38F5625E1733009">
+    <w:name w:val="0A9E81580815429AA38F5625E1733009"/>
+    <w:rsid w:val="000C703B"/>
+    <w:pPr>
+      <w:spacing w:line="259" w:lineRule="auto"/>
+    </w:pPr>
+    <w:rPr>
+      <w:sz w:val="22"/>
+      <w:szCs w:val="22"/>
+      <w:lang w:val="en-ID" w:eastAsia="ja-JP"/>
+    </w:rPr>
+  </w:style>
+  <w:style w:type="paragraph" w:customStyle="1" w:styleId="72A6E3EEDBBB48EE863B605D351A46D8">
+    <w:name w:val="72A6E3EEDBBB48EE863B605D351A46D8"/>
+    <w:rsid w:val="000C703B"/>
+    <w:pPr>
+      <w:spacing w:line="259" w:lineRule="auto"/>
+    </w:pPr>
+    <w:rPr>
+      <w:sz w:val="22"/>
+      <w:szCs w:val="22"/>
+      <w:lang w:val="en-ID" w:eastAsia="ja-JP"/>
+    </w:rPr>
+  </w:style>
+  <w:style w:type="paragraph" w:customStyle="1" w:styleId="B396BE483CD4462B9E47FE54EE94A3DD">
+    <w:name w:val="B396BE483CD4462B9E47FE54EE94A3DD"/>
+    <w:rsid w:val="000C703B"/>
+    <w:pPr>
+      <w:spacing w:line="259" w:lineRule="auto"/>
+    </w:pPr>
+    <w:rPr>
+      <w:sz w:val="22"/>
+      <w:szCs w:val="22"/>
+      <w:lang w:val="en-ID" w:eastAsia="ja-JP"/>
+    </w:rPr>
+  </w:style>
+  <w:style w:type="paragraph" w:customStyle="1" w:styleId="595E8EF91ADD42C9A73BA97F09315A98">
+    <w:name w:val="595E8EF91ADD42C9A73BA97F09315A98"/>
+    <w:rsid w:val="000C703B"/>
+    <w:pPr>
+      <w:spacing w:line="259" w:lineRule="auto"/>
+    </w:pPr>
+    <w:rPr>
+      <w:sz w:val="22"/>
+      <w:szCs w:val="22"/>
+      <w:lang w:val="en-ID" w:eastAsia="ja-JP"/>
+    </w:rPr>
+  </w:style>
+  <w:style w:type="paragraph" w:customStyle="1" w:styleId="EEE71C2C47F04E449D7B6F94B12C52FA">
+    <w:name w:val="EEE71C2C47F04E449D7B6F94B12C52FA"/>
+    <w:rsid w:val="000C703B"/>
+    <w:pPr>
+      <w:spacing w:line="259" w:lineRule="auto"/>
+    </w:pPr>
+    <w:rPr>
+      <w:sz w:val="22"/>
+      <w:szCs w:val="22"/>
+      <w:lang w:val="en-ID" w:eastAsia="ja-JP"/>
+    </w:rPr>
+  </w:style>
+  <w:style w:type="paragraph" w:customStyle="1" w:styleId="DE2277600A744594A9BE156C69DA1BB2">
+    <w:name w:val="DE2277600A744594A9BE156C69DA1BB2"/>
+    <w:rsid w:val="000C703B"/>
+    <w:pPr>
+      <w:spacing w:line="259" w:lineRule="auto"/>
+    </w:pPr>
+    <w:rPr>
+      <w:sz w:val="22"/>
+      <w:szCs w:val="22"/>
+      <w:lang w:val="en-ID" w:eastAsia="ja-JP"/>
+    </w:rPr>
+  </w:style>
+  <w:style w:type="paragraph" w:customStyle="1" w:styleId="E57ADB7F843D4A89B9D69D3C3EB6A6FA">
+    <w:name w:val="E57ADB7F843D4A89B9D69D3C3EB6A6FA"/>
+    <w:rsid w:val="000C703B"/>
+    <w:pPr>
+      <w:spacing w:line="259" w:lineRule="auto"/>
+    </w:pPr>
+    <w:rPr>
+      <w:sz w:val="22"/>
+      <w:szCs w:val="22"/>
+      <w:lang w:val="en-ID" w:eastAsia="ja-JP"/>
+    </w:rPr>
+  </w:style>
+  <w:style w:type="paragraph" w:customStyle="1" w:styleId="7680CA7AC56B4AF183845B5F2EA53968">
+    <w:name w:val="7680CA7AC56B4AF183845B5F2EA53968"/>
+    <w:rsid w:val="000C703B"/>
+    <w:pPr>
+      <w:spacing w:line="259" w:lineRule="auto"/>
+    </w:pPr>
+    <w:rPr>
+      <w:sz w:val="22"/>
+      <w:szCs w:val="22"/>
+      <w:lang w:val="en-ID" w:eastAsia="ja-JP"/>
+    </w:rPr>
+  </w:style>
+  <w:style w:type="paragraph" w:customStyle="1" w:styleId="F01BA43C90954186908ED325F87F4B21">
+    <w:name w:val="F01BA43C90954186908ED325F87F4B21"/>
+    <w:rsid w:val="000C703B"/>
+    <w:pPr>
+      <w:spacing w:line="259" w:lineRule="auto"/>
+    </w:pPr>
+    <w:rPr>
+      <w:sz w:val="22"/>
+      <w:szCs w:val="22"/>
+      <w:lang w:val="en-ID" w:eastAsia="ja-JP"/>
+    </w:rPr>
+  </w:style>
+  <w:style w:type="paragraph" w:customStyle="1" w:styleId="990811F95DBC455390579F8889C8EFE9">
+    <w:name w:val="990811F95DBC455390579F8889C8EFE9"/>
+    <w:rsid w:val="000C703B"/>
+    <w:pPr>
+      <w:spacing w:line="259" w:lineRule="auto"/>
+    </w:pPr>
+    <w:rPr>
+      <w:sz w:val="22"/>
+      <w:szCs w:val="22"/>
+      <w:lang w:val="en-ID" w:eastAsia="ja-JP"/>
+    </w:rPr>
+  </w:style>
+  <w:style w:type="paragraph" w:customStyle="1" w:styleId="7FB5EC448DF04BFEB4AA42795CA58748">
+    <w:name w:val="7FB5EC448DF04BFEB4AA42795CA58748"/>
+    <w:rsid w:val="000C703B"/>
+    <w:pPr>
+      <w:spacing w:line="259" w:lineRule="auto"/>
+    </w:pPr>
+    <w:rPr>
+      <w:sz w:val="22"/>
+      <w:szCs w:val="22"/>
+      <w:lang w:val="en-ID" w:eastAsia="ja-JP"/>
+    </w:rPr>
+  </w:style>
+  <w:style w:type="paragraph" w:customStyle="1" w:styleId="8D164DB603D24AE3B0D510094C5A6135">
+    <w:name w:val="8D164DB603D24AE3B0D510094C5A6135"/>
+    <w:rsid w:val="000C703B"/>
+    <w:pPr>
+      <w:spacing w:line="259" w:lineRule="auto"/>
+    </w:pPr>
+    <w:rPr>
+      <w:sz w:val="22"/>
+      <w:szCs w:val="22"/>
+      <w:lang w:val="en-ID" w:eastAsia="ja-JP"/>
+    </w:rPr>
+  </w:style>
+  <w:style w:type="paragraph" w:customStyle="1" w:styleId="44076461BDA146BC82839212820A672E">
+    <w:name w:val="44076461BDA146BC82839212820A672E"/>
+    <w:rsid w:val="000C703B"/>
+    <w:pPr>
+      <w:spacing w:line="259" w:lineRule="auto"/>
+    </w:pPr>
+    <w:rPr>
+      <w:sz w:val="22"/>
+      <w:szCs w:val="22"/>
+      <w:lang w:val="en-ID" w:eastAsia="ja-JP"/>
+    </w:rPr>
+  </w:style>
+  <w:style w:type="paragraph" w:customStyle="1" w:styleId="1BF14C4DE7404AB1AFCA3E9773EB768A">
+    <w:name w:val="1BF14C4DE7404AB1AFCA3E9773EB768A"/>
+    <w:rsid w:val="000C703B"/>
+    <w:pPr>
+      <w:spacing w:line="259" w:lineRule="auto"/>
+    </w:pPr>
+    <w:rPr>
+      <w:sz w:val="22"/>
+      <w:szCs w:val="22"/>
+      <w:lang w:val="en-ID" w:eastAsia="ja-JP"/>
+    </w:rPr>
+  </w:style>
+  <w:style w:type="paragraph" w:customStyle="1" w:styleId="D2413E6540E24977931E5A7AD4FC6EA4">
+    <w:name w:val="D2413E6540E24977931E5A7AD4FC6EA4"/>
+    <w:rsid w:val="000C703B"/>
+    <w:pPr>
+      <w:spacing w:line="259" w:lineRule="auto"/>
+    </w:pPr>
+    <w:rPr>
+      <w:sz w:val="22"/>
+      <w:szCs w:val="22"/>
+      <w:lang w:val="en-ID" w:eastAsia="ja-JP"/>
+    </w:rPr>
+  </w:style>
+  <w:style w:type="paragraph" w:customStyle="1" w:styleId="BC73284E32D649919F0644164647E248">
+    <w:name w:val="BC73284E32D649919F0644164647E248"/>
+    <w:rsid w:val="000C703B"/>
+    <w:pPr>
+      <w:spacing w:line="259" w:lineRule="auto"/>
+    </w:pPr>
+    <w:rPr>
+      <w:sz w:val="22"/>
+      <w:szCs w:val="22"/>
+      <w:lang w:val="en-ID" w:eastAsia="ja-JP"/>
+    </w:rPr>
+  </w:style>
+  <w:style w:type="paragraph" w:customStyle="1" w:styleId="FA6D0C71E7674761837EA81088071FC2">
+    <w:name w:val="FA6D0C71E7674761837EA81088071FC2"/>
+    <w:rsid w:val="000C703B"/>
+    <w:pPr>
+      <w:spacing w:line="259" w:lineRule="auto"/>
+    </w:pPr>
+    <w:rPr>
+      <w:sz w:val="22"/>
+      <w:szCs w:val="22"/>
+      <w:lang w:val="en-ID" w:eastAsia="ja-JP"/>
+    </w:rPr>
+  </w:style>
+  <w:style w:type="paragraph" w:customStyle="1" w:styleId="3934C66F41F34307A4EF2CAF4A3B41B4">
+    <w:name w:val="3934C66F41F34307A4EF2CAF4A3B41B4"/>
+    <w:rsid w:val="000C703B"/>
+    <w:pPr>
+      <w:spacing w:line="259" w:lineRule="auto"/>
+    </w:pPr>
+    <w:rPr>
+      <w:sz w:val="22"/>
+      <w:szCs w:val="22"/>
+      <w:lang w:val="en-ID" w:eastAsia="ja-JP"/>
+    </w:rPr>
+  </w:style>
+  <w:style w:type="paragraph" w:customStyle="1" w:styleId="2EE4F18DD2DA4AABAB46248C23E4F274">
+    <w:name w:val="2EE4F18DD2DA4AABAB46248C23E4F274"/>
+    <w:rsid w:val="000C703B"/>
+    <w:pPr>
+      <w:spacing w:line="259" w:lineRule="auto"/>
+    </w:pPr>
+    <w:rPr>
+      <w:sz w:val="22"/>
+      <w:szCs w:val="22"/>
+      <w:lang w:val="en-ID" w:eastAsia="ja-JP"/>
+    </w:rPr>
+  </w:style>
+  <w:style w:type="paragraph" w:customStyle="1" w:styleId="29F1B26627644A99854B23B948B71ACC">
+    <w:name w:val="29F1B26627644A99854B23B948B71ACC"/>
+    <w:rsid w:val="000C703B"/>
+    <w:pPr>
+      <w:spacing w:line="259" w:lineRule="auto"/>
+    </w:pPr>
+    <w:rPr>
+      <w:sz w:val="22"/>
+      <w:szCs w:val="22"/>
+      <w:lang w:val="en-ID" w:eastAsia="ja-JP"/>
+    </w:rPr>
+  </w:style>
+  <w:style w:type="paragraph" w:customStyle="1" w:styleId="CC9E0992F98043298EDBF26E4E75F8A6">
+    <w:name w:val="CC9E0992F98043298EDBF26E4E75F8A6"/>
+    <w:rsid w:val="000C703B"/>
+    <w:pPr>
+      <w:spacing w:line="259" w:lineRule="auto"/>
+    </w:pPr>
+    <w:rPr>
+      <w:sz w:val="22"/>
+      <w:szCs w:val="22"/>
+      <w:lang w:val="en-ID" w:eastAsia="ja-JP"/>
+    </w:rPr>
+  </w:style>
+  <w:style w:type="paragraph" w:customStyle="1" w:styleId="26E4F74AB9744FF39BE942A01E0899B8">
+    <w:name w:val="26E4F74AB9744FF39BE942A01E0899B8"/>
+    <w:rsid w:val="000C703B"/>
+    <w:pPr>
+      <w:spacing w:line="259" w:lineRule="auto"/>
+    </w:pPr>
+    <w:rPr>
+      <w:sz w:val="22"/>
+      <w:szCs w:val="22"/>
+      <w:lang w:val="en-ID" w:eastAsia="ja-JP"/>
+    </w:rPr>
+  </w:style>
+  <w:style w:type="paragraph" w:customStyle="1" w:styleId="9BA1110C48CC41F9A9AC7E78BF8282A0">
+    <w:name w:val="9BA1110C48CC41F9A9AC7E78BF8282A0"/>
+    <w:rsid w:val="000C703B"/>
+    <w:pPr>
+      <w:spacing w:line="259" w:lineRule="auto"/>
+    </w:pPr>
+    <w:rPr>
+      <w:sz w:val="22"/>
+      <w:szCs w:val="22"/>
+      <w:lang w:val="en-ID" w:eastAsia="ja-JP"/>
+    </w:rPr>
+  </w:style>
+  <w:style w:type="paragraph" w:customStyle="1" w:styleId="57DA0BEAF3CC4476B83D040532C28A4B">
+    <w:name w:val="57DA0BEAF3CC4476B83D040532C28A4B"/>
+    <w:rsid w:val="000C703B"/>
+    <w:pPr>
+      <w:spacing w:line="259" w:lineRule="auto"/>
+    </w:pPr>
+    <w:rPr>
+      <w:sz w:val="22"/>
+      <w:szCs w:val="22"/>
+      <w:lang w:val="en-ID" w:eastAsia="ja-JP"/>
+    </w:rPr>
+  </w:style>
+  <w:style w:type="paragraph" w:customStyle="1" w:styleId="F0743524988743CE9AE69BF49F4FA5FB">
+    <w:name w:val="F0743524988743CE9AE69BF49F4FA5FB"/>
+    <w:rsid w:val="000C703B"/>
+    <w:pPr>
+      <w:spacing w:line="259" w:lineRule="auto"/>
+    </w:pPr>
+    <w:rPr>
+      <w:sz w:val="22"/>
+      <w:szCs w:val="22"/>
+      <w:lang w:val="en-ID" w:eastAsia="ja-JP"/>
+    </w:rPr>
+  </w:style>
+  <w:style w:type="paragraph" w:customStyle="1" w:styleId="78B679B1CACB455FB0118A9294F2A994">
+    <w:name w:val="78B679B1CACB455FB0118A9294F2A994"/>
+    <w:rsid w:val="000C703B"/>
+    <w:pPr>
+      <w:spacing w:line="259" w:lineRule="auto"/>
+    </w:pPr>
+    <w:rPr>
+      <w:sz w:val="22"/>
+      <w:szCs w:val="22"/>
+      <w:lang w:val="en-ID" w:eastAsia="ja-JP"/>
+    </w:rPr>
+  </w:style>
+  <w:style w:type="paragraph" w:customStyle="1" w:styleId="7C9DB692FBDE47EB9BBBA887AC2AFAAF">
+    <w:name w:val="7C9DB692FBDE47EB9BBBA887AC2AFAAF"/>
+    <w:rsid w:val="000C703B"/>
+    <w:pPr>
+      <w:spacing w:line="259" w:lineRule="auto"/>
+    </w:pPr>
+    <w:rPr>
+      <w:sz w:val="22"/>
+      <w:szCs w:val="22"/>
+      <w:lang w:val="en-ID" w:eastAsia="ja-JP"/>
+    </w:rPr>
+  </w:style>
+  <w:style w:type="paragraph" w:customStyle="1" w:styleId="AB3CF987377843BD948C7B0FC5B97CD8">
+    <w:name w:val="AB3CF987377843BD948C7B0FC5B97CD8"/>
+    <w:rsid w:val="000C703B"/>
+    <w:pPr>
+      <w:spacing w:line="259" w:lineRule="auto"/>
+    </w:pPr>
+    <w:rPr>
+      <w:sz w:val="22"/>
+      <w:szCs w:val="22"/>
+      <w:lang w:val="en-ID" w:eastAsia="ja-JP"/>
+    </w:rPr>
+  </w:style>
+  <w:style w:type="paragraph" w:customStyle="1" w:styleId="21C4B37F69F84195AFC479ACCF53B212">
+    <w:name w:val="21C4B37F69F84195AFC479ACCF53B212"/>
+    <w:rsid w:val="000C703B"/>
+    <w:pPr>
+      <w:spacing w:line="259" w:lineRule="auto"/>
+    </w:pPr>
+    <w:rPr>
+      <w:sz w:val="22"/>
+      <w:szCs w:val="22"/>
+      <w:lang w:val="en-ID" w:eastAsia="ja-JP"/>
+    </w:rPr>
+  </w:style>
+  <w:style w:type="paragraph" w:customStyle="1" w:styleId="C37EFC5C11D3493D8A25073602619253">
+    <w:name w:val="C37EFC5C11D3493D8A25073602619253"/>
+    <w:rsid w:val="000C703B"/>
+    <w:pPr>
+      <w:spacing w:line="259" w:lineRule="auto"/>
+    </w:pPr>
+    <w:rPr>
+      <w:sz w:val="22"/>
+      <w:szCs w:val="22"/>
+      <w:lang w:val="en-ID" w:eastAsia="ja-JP"/>
+    </w:rPr>
+  </w:style>
+  <w:style w:type="paragraph" w:customStyle="1" w:styleId="C838A4EEF6244F9284125547C23FFD48">
+    <w:name w:val="C838A4EEF6244F9284125547C23FFD48"/>
+    <w:rsid w:val="000C703B"/>
+    <w:pPr>
+      <w:spacing w:line="259" w:lineRule="auto"/>
+    </w:pPr>
+    <w:rPr>
+      <w:sz w:val="22"/>
+      <w:szCs w:val="22"/>
+      <w:lang w:val="en-ID" w:eastAsia="ja-JP"/>
+    </w:rPr>
+  </w:style>
+  <w:style w:type="paragraph" w:customStyle="1" w:styleId="FB611E19C1C44E83953C903C6403BE0C">
+    <w:name w:val="FB611E19C1C44E83953C903C6403BE0C"/>
+    <w:rsid w:val="000C703B"/>
+    <w:pPr>
+      <w:spacing w:line="259" w:lineRule="auto"/>
+    </w:pPr>
+    <w:rPr>
+      <w:sz w:val="22"/>
+      <w:szCs w:val="22"/>
+      <w:lang w:val="en-ID" w:eastAsia="ja-JP"/>
+    </w:rPr>
+  </w:style>
+  <w:style w:type="paragraph" w:customStyle="1" w:styleId="A7F24F33A81C4AE2A4B3412B08920E49">
+    <w:name w:val="A7F24F33A81C4AE2A4B3412B08920E49"/>
+    <w:rsid w:val="000C703B"/>
+    <w:pPr>
+      <w:spacing w:line="259" w:lineRule="auto"/>
+    </w:pPr>
+    <w:rPr>
+      <w:sz w:val="22"/>
+      <w:szCs w:val="22"/>
+      <w:lang w:val="en-ID" w:eastAsia="ja-JP"/>
+    </w:rPr>
+  </w:style>
+  <w:style w:type="paragraph" w:customStyle="1" w:styleId="E1B9B0F8342D45D2BB3B19662969611D">
+    <w:name w:val="E1B9B0F8342D45D2BB3B19662969611D"/>
+    <w:rsid w:val="000C703B"/>
+    <w:pPr>
+      <w:spacing w:line="259" w:lineRule="auto"/>
+    </w:pPr>
+    <w:rPr>
+      <w:sz w:val="22"/>
+      <w:szCs w:val="22"/>
+      <w:lang w:val="en-ID" w:eastAsia="ja-JP"/>
+    </w:rPr>
+  </w:style>
+  <w:style w:type="paragraph" w:customStyle="1" w:styleId="032371D5F0A7448F9D413CAE092A5719">
+    <w:name w:val="032371D5F0A7448F9D413CAE092A5719"/>
+    <w:rsid w:val="000C703B"/>
+    <w:pPr>
+      <w:spacing w:line="259" w:lineRule="auto"/>
+    </w:pPr>
+    <w:rPr>
+      <w:sz w:val="22"/>
+      <w:szCs w:val="22"/>
+      <w:lang w:val="en-ID" w:eastAsia="ja-JP"/>
+    </w:rPr>
+  </w:style>
+  <w:style w:type="paragraph" w:customStyle="1" w:styleId="3D0CAF6AC8FA49DDA55E3825CD9171D3">
+    <w:name w:val="3D0CAF6AC8FA49DDA55E3825CD9171D3"/>
+    <w:rsid w:val="000C703B"/>
+    <w:pPr>
+      <w:spacing w:line="259" w:lineRule="auto"/>
+    </w:pPr>
+    <w:rPr>
+      <w:sz w:val="22"/>
+      <w:szCs w:val="22"/>
+      <w:lang w:val="en-ID" w:eastAsia="ja-JP"/>
+    </w:rPr>
+  </w:style>
+  <w:style w:type="paragraph" w:customStyle="1" w:styleId="97B573F26B834F448981B8EC40766451">
+    <w:name w:val="97B573F26B834F448981B8EC40766451"/>
+    <w:rsid w:val="000C703B"/>
+    <w:pPr>
+      <w:spacing w:line="259" w:lineRule="auto"/>
+    </w:pPr>
+    <w:rPr>
+      <w:sz w:val="22"/>
+      <w:szCs w:val="22"/>
+      <w:lang w:val="en-ID" w:eastAsia="ja-JP"/>
+    </w:rPr>
+  </w:style>
+  <w:style w:type="paragraph" w:customStyle="1" w:styleId="72A4123DA02447058A5A9B2FDAE9628B">
+    <w:name w:val="72A4123DA02447058A5A9B2FDAE9628B"/>
+    <w:rsid w:val="000C703B"/>
+    <w:pPr>
+      <w:spacing w:line="259" w:lineRule="auto"/>
+    </w:pPr>
+    <w:rPr>
+      <w:sz w:val="22"/>
+      <w:szCs w:val="22"/>
+      <w:lang w:val="en-ID" w:eastAsia="ja-JP"/>
+    </w:rPr>
+  </w:style>
+  <w:style w:type="paragraph" w:customStyle="1" w:styleId="C166873B20344201B460F95B08D205C5">
+    <w:name w:val="C166873B20344201B460F95B08D205C5"/>
+    <w:rsid w:val="000C703B"/>
+    <w:pPr>
+      <w:spacing w:line="259" w:lineRule="auto"/>
+    </w:pPr>
+    <w:rPr>
+      <w:sz w:val="22"/>
+      <w:szCs w:val="22"/>
+      <w:lang w:val="en-ID" w:eastAsia="ja-JP"/>
+    </w:rPr>
+  </w:style>
+  <w:style w:type="paragraph" w:customStyle="1" w:styleId="1EE608E87E0545CB9D9AB23D760E8C85">
+    <w:name w:val="1EE608E87E0545CB9D9AB23D760E8C85"/>
+    <w:rsid w:val="000C703B"/>
+    <w:pPr>
+      <w:spacing w:line="259" w:lineRule="auto"/>
+    </w:pPr>
+    <w:rPr>
+      <w:sz w:val="22"/>
+      <w:szCs w:val="22"/>
+      <w:lang w:val="en-ID" w:eastAsia="ja-JP"/>
+    </w:rPr>
+  </w:style>
+  <w:style w:type="paragraph" w:customStyle="1" w:styleId="92571F93DF3E4CDC91C50071B5E114BB">
+    <w:name w:val="92571F93DF3E4CDC91C50071B5E114BB"/>
+    <w:rsid w:val="000C703B"/>
+    <w:pPr>
+      <w:spacing w:line="259" w:lineRule="auto"/>
+    </w:pPr>
+    <w:rPr>
+      <w:sz w:val="22"/>
+      <w:szCs w:val="22"/>
+      <w:lang w:val="en-ID" w:eastAsia="ja-JP"/>
+    </w:rPr>
+  </w:style>
+  <w:style w:type="paragraph" w:customStyle="1" w:styleId="C8F8D2A15C0A47FCBA01037B619AE242">
+    <w:name w:val="C8F8D2A15C0A47FCBA01037B619AE242"/>
+    <w:rsid w:val="000C703B"/>
+    <w:pPr>
+      <w:spacing w:line="259" w:lineRule="auto"/>
+    </w:pPr>
+    <w:rPr>
+      <w:sz w:val="22"/>
+      <w:szCs w:val="22"/>
+      <w:lang w:val="en-ID" w:eastAsia="ja-JP"/>
+    </w:rPr>
+  </w:style>
+  <w:style w:type="paragraph" w:customStyle="1" w:styleId="701234CA54754FF0B1AB99BB11356928">
+    <w:name w:val="701234CA54754FF0B1AB99BB11356928"/>
+    <w:rsid w:val="000C703B"/>
+    <w:pPr>
+      <w:spacing w:line="259" w:lineRule="auto"/>
+    </w:pPr>
+    <w:rPr>
+      <w:sz w:val="22"/>
+      <w:szCs w:val="22"/>
+      <w:lang w:val="en-ID" w:eastAsia="ja-JP"/>
+    </w:rPr>
+  </w:style>
+  <w:style w:type="paragraph" w:customStyle="1" w:styleId="2DBECD3F85A747DCA1BC481F57E58B80">
+    <w:name w:val="2DBECD3F85A747DCA1BC481F57E58B80"/>
+    <w:rsid w:val="000C703B"/>
+    <w:pPr>
+      <w:spacing w:line="259" w:lineRule="auto"/>
+    </w:pPr>
+    <w:rPr>
+      <w:sz w:val="22"/>
+      <w:szCs w:val="22"/>
+      <w:lang w:val="en-ID" w:eastAsia="ja-JP"/>
+    </w:rPr>
+  </w:style>
+  <w:style w:type="paragraph" w:customStyle="1" w:styleId="EDAE504181194E17BD8605877D6CE38B">
+    <w:name w:val="EDAE504181194E17BD8605877D6CE38B"/>
+    <w:rsid w:val="000C703B"/>
+    <w:pPr>
+      <w:spacing w:line="259" w:lineRule="auto"/>
+    </w:pPr>
+    <w:rPr>
+      <w:sz w:val="22"/>
+      <w:szCs w:val="22"/>
+      <w:lang w:val="en-ID" w:eastAsia="ja-JP"/>
+    </w:rPr>
+  </w:style>
+  <w:style w:type="paragraph" w:customStyle="1" w:styleId="85CB928641564440942978C1B404BA9E">
+    <w:name w:val="85CB928641564440942978C1B404BA9E"/>
+    <w:rsid w:val="000C703B"/>
+    <w:pPr>
+      <w:spacing w:line="259" w:lineRule="auto"/>
+    </w:pPr>
+    <w:rPr>
+      <w:sz w:val="22"/>
+      <w:szCs w:val="22"/>
+      <w:lang w:val="en-ID" w:eastAsia="ja-JP"/>
+    </w:rPr>
+  </w:style>
+  <w:style w:type="paragraph" w:customStyle="1" w:styleId="32C047D240D34DDAA768064B23AFCB54">
+    <w:name w:val="32C047D240D34DDAA768064B23AFCB54"/>
+    <w:rsid w:val="000C703B"/>
+    <w:pPr>
+      <w:spacing w:line="259" w:lineRule="auto"/>
+    </w:pPr>
+    <w:rPr>
+      <w:sz w:val="22"/>
+      <w:szCs w:val="22"/>
+      <w:lang w:val="en-ID" w:eastAsia="ja-JP"/>
+    </w:rPr>
+  </w:style>
+  <w:style w:type="paragraph" w:customStyle="1" w:styleId="4E384EC9FE9A4967A28B2CA9B2456051">
+    <w:name w:val="4E384EC9FE9A4967A28B2CA9B2456051"/>
+    <w:rsid w:val="000C703B"/>
+    <w:pPr>
+      <w:spacing w:line="259" w:lineRule="auto"/>
+    </w:pPr>
+    <w:rPr>
+      <w:sz w:val="22"/>
+      <w:szCs w:val="22"/>
+      <w:lang w:val="en-ID" w:eastAsia="ja-JP"/>
+    </w:rPr>
+  </w:style>
+  <w:style w:type="paragraph" w:customStyle="1" w:styleId="76562ED3C006499D95FD9AB26C58C233">
+    <w:name w:val="76562ED3C006499D95FD9AB26C58C233"/>
+    <w:rsid w:val="000C703B"/>
+    <w:pPr>
+      <w:spacing w:line="259" w:lineRule="auto"/>
+    </w:pPr>
+    <w:rPr>
+      <w:sz w:val="22"/>
+      <w:szCs w:val="22"/>
+      <w:lang w:val="en-ID" w:eastAsia="ja-JP"/>
+    </w:rPr>
+  </w:style>
+  <w:style w:type="paragraph" w:customStyle="1" w:styleId="64F58C93D2524FA596FED4CDDF92A43C">
+    <w:name w:val="64F58C93D2524FA596FED4CDDF92A43C"/>
+    <w:rsid w:val="000C703B"/>
+    <w:pPr>
+      <w:spacing w:line="259" w:lineRule="auto"/>
+    </w:pPr>
+    <w:rPr>
+      <w:sz w:val="22"/>
+      <w:szCs w:val="22"/>
+      <w:lang w:val="en-ID" w:eastAsia="ja-JP"/>
+    </w:rPr>
+  </w:style>
+  <w:style w:type="paragraph" w:customStyle="1" w:styleId="3A91A054189C4D78BEF3CA5C4F6D3FE6">
+    <w:name w:val="3A91A054189C4D78BEF3CA5C4F6D3FE6"/>
+    <w:rsid w:val="000C703B"/>
+    <w:pPr>
+      <w:spacing w:line="259" w:lineRule="auto"/>
+    </w:pPr>
+    <w:rPr>
+      <w:sz w:val="22"/>
+      <w:szCs w:val="22"/>
+      <w:lang w:val="en-ID" w:eastAsia="ja-JP"/>
+    </w:rPr>
+  </w:style>
+  <w:style w:type="paragraph" w:customStyle="1" w:styleId="721AEFC793DA471E97A7D7FCD4E3C287">
+    <w:name w:val="721AEFC793DA471E97A7D7FCD4E3C287"/>
+    <w:rsid w:val="000C703B"/>
+    <w:pPr>
+      <w:spacing w:line="259" w:lineRule="auto"/>
+    </w:pPr>
+    <w:rPr>
+      <w:sz w:val="22"/>
+      <w:szCs w:val="22"/>
+      <w:lang w:val="en-ID" w:eastAsia="ja-JP"/>
+    </w:rPr>
+  </w:style>
+  <w:style w:type="paragraph" w:customStyle="1" w:styleId="3C449E96849747AF86C815DA0A800694">
+    <w:name w:val="3C449E96849747AF86C815DA0A800694"/>
+    <w:rsid w:val="000C703B"/>
+    <w:pPr>
+      <w:spacing w:line="259" w:lineRule="auto"/>
+    </w:pPr>
+    <w:rPr>
+      <w:sz w:val="22"/>
+      <w:szCs w:val="22"/>
+      <w:lang w:val="en-ID" w:eastAsia="ja-JP"/>
+    </w:rPr>
+  </w:style>
+  <w:style w:type="paragraph" w:customStyle="1" w:styleId="ED4A47196113404DB6CFE5DFFBCEBF32">
+    <w:name w:val="ED4A47196113404DB6CFE5DFFBCEBF32"/>
+    <w:rsid w:val="000C703B"/>
+    <w:pPr>
+      <w:spacing w:line="259" w:lineRule="auto"/>
+    </w:pPr>
+    <w:rPr>
+      <w:sz w:val="22"/>
+      <w:szCs w:val="22"/>
+      <w:lang w:val="en-ID" w:eastAsia="ja-JP"/>
+    </w:rPr>
+  </w:style>
+  <w:style w:type="paragraph" w:customStyle="1" w:styleId="942337EBDB084138913857340B53ADE0">
+    <w:name w:val="942337EBDB084138913857340B53ADE0"/>
+    <w:rsid w:val="000C703B"/>
+    <w:pPr>
+      <w:spacing w:line="259" w:lineRule="auto"/>
+    </w:pPr>
+    <w:rPr>
+      <w:sz w:val="22"/>
+      <w:szCs w:val="22"/>
+      <w:lang w:val="en-ID" w:eastAsia="ja-JP"/>
+    </w:rPr>
+  </w:style>
+  <w:style w:type="paragraph" w:customStyle="1" w:styleId="190B62DDEC7E4582A1B5383800BD357B">
+    <w:name w:val="190B62DDEC7E4582A1B5383800BD357B"/>
+    <w:rsid w:val="000C703B"/>
+    <w:pPr>
+      <w:spacing w:line="259" w:lineRule="auto"/>
+    </w:pPr>
+    <w:rPr>
+      <w:sz w:val="22"/>
+      <w:szCs w:val="22"/>
+      <w:lang w:val="en-ID" w:eastAsia="ja-JP"/>
+    </w:rPr>
+  </w:style>
+  <w:style w:type="paragraph" w:customStyle="1" w:styleId="F40E9EEF063E4A86A8E75B478A6A30DB">
+    <w:name w:val="F40E9EEF063E4A86A8E75B478A6A30DB"/>
+    <w:rsid w:val="000C703B"/>
+    <w:pPr>
+      <w:spacing w:line="259" w:lineRule="auto"/>
+    </w:pPr>
+    <w:rPr>
+      <w:sz w:val="22"/>
+      <w:szCs w:val="22"/>
+      <w:lang w:val="en-ID" w:eastAsia="ja-JP"/>
+    </w:rPr>
+  </w:style>
+  <w:style w:type="paragraph" w:customStyle="1" w:styleId="FAFE1B2A2C434C02906859B4573D4E1A">
+    <w:name w:val="FAFE1B2A2C434C02906859B4573D4E1A"/>
+    <w:rsid w:val="000C703B"/>
+    <w:pPr>
+      <w:spacing w:line="259" w:lineRule="auto"/>
+    </w:pPr>
+    <w:rPr>
+      <w:sz w:val="22"/>
+      <w:szCs w:val="22"/>
+      <w:lang w:val="en-ID" w:eastAsia="ja-JP"/>
+    </w:rPr>
+  </w:style>
+  <w:style w:type="paragraph" w:customStyle="1" w:styleId="C55A6A9824FD4783AA7C41A0B7EF385C">
+    <w:name w:val="C55A6A9824FD4783AA7C41A0B7EF385C"/>
+    <w:rsid w:val="000C703B"/>
+    <w:pPr>
+      <w:spacing w:line="259" w:lineRule="auto"/>
+    </w:pPr>
+    <w:rPr>
+      <w:sz w:val="22"/>
+      <w:szCs w:val="22"/>
+      <w:lang w:val="en-ID" w:eastAsia="ja-JP"/>
+    </w:rPr>
+  </w:style>
+  <w:style w:type="paragraph" w:customStyle="1" w:styleId="FCB51C24B7A14B7494B46BC4B07785F9">
+    <w:name w:val="FCB51C24B7A14B7494B46BC4B07785F9"/>
+    <w:rsid w:val="000C703B"/>
+    <w:pPr>
+      <w:spacing w:line="259" w:lineRule="auto"/>
+    </w:pPr>
+    <w:rPr>
+      <w:sz w:val="22"/>
+      <w:szCs w:val="22"/>
+      <w:lang w:val="en-ID" w:eastAsia="ja-JP"/>
+    </w:rPr>
+  </w:style>
+  <w:style w:type="paragraph" w:customStyle="1" w:styleId="FA41F859533A41CE9CA34BD6534ECEB9">
+    <w:name w:val="FA41F859533A41CE9CA34BD6534ECEB9"/>
+    <w:rsid w:val="000C703B"/>
+    <w:pPr>
+      <w:spacing w:line="259" w:lineRule="auto"/>
+    </w:pPr>
+    <w:rPr>
+      <w:sz w:val="22"/>
+      <w:szCs w:val="22"/>
+      <w:lang w:val="en-ID" w:eastAsia="ja-JP"/>
+    </w:rPr>
+  </w:style>
+  <w:style w:type="paragraph" w:customStyle="1" w:styleId="60FDB34DB80F4CFFA556052B1FBB9456">
+    <w:name w:val="60FDB34DB80F4CFFA556052B1FBB9456"/>
+    <w:rsid w:val="000C703B"/>
+    <w:pPr>
+      <w:spacing w:line="259" w:lineRule="auto"/>
+    </w:pPr>
+    <w:rPr>
+      <w:sz w:val="22"/>
+      <w:szCs w:val="22"/>
+      <w:lang w:val="en-ID" w:eastAsia="ja-JP"/>
+    </w:rPr>
+  </w:style>
+  <w:style w:type="paragraph" w:customStyle="1" w:styleId="408C81D9CE384F84B0A9293E5AADDD79">
+    <w:name w:val="408C81D9CE384F84B0A9293E5AADDD79"/>
+    <w:rsid w:val="000C703B"/>
+    <w:pPr>
+      <w:spacing w:line="259" w:lineRule="auto"/>
+    </w:pPr>
+    <w:rPr>
+      <w:sz w:val="22"/>
+      <w:szCs w:val="22"/>
+      <w:lang w:val="en-ID" w:eastAsia="ja-JP"/>
+    </w:rPr>
+  </w:style>
+  <w:style w:type="paragraph" w:customStyle="1" w:styleId="7FADA67643E94AB896E2F09974F5647B">
+    <w:name w:val="7FADA67643E94AB896E2F09974F5647B"/>
+    <w:rsid w:val="000C703B"/>
+    <w:pPr>
+      <w:spacing w:line="259" w:lineRule="auto"/>
+    </w:pPr>
+    <w:rPr>
+      <w:sz w:val="22"/>
+      <w:szCs w:val="22"/>
+      <w:lang w:val="en-ID" w:eastAsia="ja-JP"/>
+    </w:rPr>
+  </w:style>
+  <w:style w:type="paragraph" w:customStyle="1" w:styleId="E3102426A6D043DCADFD918AF1A790EA">
+    <w:name w:val="E3102426A6D043DCADFD918AF1A790EA"/>
+    <w:rsid w:val="000C703B"/>
+    <w:pPr>
+      <w:spacing w:line="259" w:lineRule="auto"/>
+    </w:pPr>
+    <w:rPr>
+      <w:sz w:val="22"/>
+      <w:szCs w:val="22"/>
+      <w:lang w:val="en-ID" w:eastAsia="ja-JP"/>
+    </w:rPr>
+  </w:style>
+  <w:style w:type="paragraph" w:customStyle="1" w:styleId="52AEB293E12D41008DEF6CAE13035362">
+    <w:name w:val="52AEB293E12D41008DEF6CAE13035362"/>
+    <w:rsid w:val="000C703B"/>
+    <w:pPr>
+      <w:spacing w:line="259" w:lineRule="auto"/>
+    </w:pPr>
+    <w:rPr>
+      <w:sz w:val="22"/>
+      <w:szCs w:val="22"/>
+      <w:lang w:val="en-ID" w:eastAsia="ja-JP"/>
+    </w:rPr>
+  </w:style>
+  <w:style w:type="paragraph" w:customStyle="1" w:styleId="B1BC31472D4A43C684223099EF9EB5E0">
+    <w:name w:val="B1BC31472D4A43C684223099EF9EB5E0"/>
+    <w:rsid w:val="000C703B"/>
+    <w:pPr>
+      <w:spacing w:line="259" w:lineRule="auto"/>
+    </w:pPr>
+    <w:rPr>
+      <w:sz w:val="22"/>
+      <w:szCs w:val="22"/>
+      <w:lang w:val="en-ID" w:eastAsia="ja-JP"/>
+    </w:rPr>
+  </w:style>
+  <w:style w:type="paragraph" w:customStyle="1" w:styleId="1949BCE22065436AB3FC101FA7F964B5">
+    <w:name w:val="1949BCE22065436AB3FC101FA7F964B5"/>
+    <w:rsid w:val="000C703B"/>
+    <w:pPr>
+      <w:spacing w:line="259" w:lineRule="auto"/>
+    </w:pPr>
+    <w:rPr>
+      <w:sz w:val="22"/>
+      <w:szCs w:val="22"/>
+      <w:lang w:val="en-ID" w:eastAsia="ja-JP"/>
+    </w:rPr>
+  </w:style>
+  <w:style w:type="paragraph" w:customStyle="1" w:styleId="1C4A26A6267B400893F92D9AA99CD5FB">
+    <w:name w:val="1C4A26A6267B400893F92D9AA99CD5FB"/>
+    <w:rsid w:val="000C703B"/>
+    <w:pPr>
+      <w:spacing w:line="259" w:lineRule="auto"/>
+    </w:pPr>
+    <w:rPr>
+      <w:sz w:val="22"/>
+      <w:szCs w:val="22"/>
+      <w:lang w:val="en-ID" w:eastAsia="ja-JP"/>
+    </w:rPr>
+  </w:style>
+  <w:style w:type="paragraph" w:customStyle="1" w:styleId="600FCF1E35BB4EC58C1E4E9B99004B21">
+    <w:name w:val="600FCF1E35BB4EC58C1E4E9B99004B21"/>
+    <w:rsid w:val="000C703B"/>
+    <w:pPr>
+      <w:spacing w:line="259" w:lineRule="auto"/>
+    </w:pPr>
+    <w:rPr>
+      <w:sz w:val="22"/>
+      <w:szCs w:val="22"/>
+      <w:lang w:val="en-ID" w:eastAsia="ja-JP"/>
+    </w:rPr>
+  </w:style>
+  <w:style w:type="paragraph" w:customStyle="1" w:styleId="8D915381976F41CCA104FC9C3CA4E619">
+    <w:name w:val="8D915381976F41CCA104FC9C3CA4E619"/>
+    <w:rsid w:val="000C703B"/>
+    <w:pPr>
+      <w:spacing w:line="259" w:lineRule="auto"/>
+    </w:pPr>
+    <w:rPr>
+      <w:sz w:val="22"/>
+      <w:szCs w:val="22"/>
+      <w:lang w:val="en-ID" w:eastAsia="ja-JP"/>
+    </w:rPr>
+  </w:style>
+  <w:style w:type="paragraph" w:customStyle="1" w:styleId="002B428B7DE34567B32CF3E8D794D8D8">
+    <w:name w:val="002B428B7DE34567B32CF3E8D794D8D8"/>
+    <w:rsid w:val="000C703B"/>
+    <w:pPr>
+      <w:spacing w:line="259" w:lineRule="auto"/>
+    </w:pPr>
+    <w:rPr>
+      <w:sz w:val="22"/>
+      <w:szCs w:val="22"/>
+      <w:lang w:val="en-ID" w:eastAsia="ja-JP"/>
+    </w:rPr>
+  </w:style>
+  <w:style w:type="paragraph" w:customStyle="1" w:styleId="60F676A0C06E45D898155E181EE4EB8A">
+    <w:name w:val="60F676A0C06E45D898155E181EE4EB8A"/>
+    <w:rsid w:val="009E57C0"/>
+    <w:pPr>
+      <w:spacing w:line="259" w:lineRule="auto"/>
+    </w:pPr>
+    <w:rPr>
+      <w:sz w:val="22"/>
+      <w:szCs w:val="22"/>
+      <w:lang w:val="en-ID" w:eastAsia="ja-JP"/>
+    </w:rPr>
+  </w:style>
+  <w:style w:type="paragraph" w:customStyle="1" w:styleId="FA0DBD53E36042B68F67032F9716F376">
+    <w:name w:val="FA0DBD53E36042B68F67032F9716F376"/>
+    <w:rsid w:val="009E57C0"/>
+    <w:pPr>
+      <w:spacing w:line="259" w:lineRule="auto"/>
+    </w:pPr>
+    <w:rPr>
+      <w:sz w:val="22"/>
+      <w:szCs w:val="22"/>
+      <w:lang w:val="en-ID" w:eastAsia="ja-JP"/>
+    </w:rPr>
+  </w:style>
+  <w:style w:type="paragraph" w:customStyle="1" w:styleId="9AAB96A0B8D849CFBFD4739CD0B9F9E6">
+    <w:name w:val="9AAB96A0B8D849CFBFD4739CD0B9F9E6"/>
+    <w:rsid w:val="009E57C0"/>
+    <w:pPr>
+      <w:spacing w:line="259" w:lineRule="auto"/>
+    </w:pPr>
+    <w:rPr>
+      <w:sz w:val="22"/>
+      <w:szCs w:val="22"/>
+      <w:lang w:val="en-ID" w:eastAsia="ja-JP"/>
+    </w:rPr>
+  </w:style>
+  <w:style w:type="paragraph" w:customStyle="1" w:styleId="8B02FD5B3EB24C4F9509DD277BE79B76">
+    <w:name w:val="8B02FD5B3EB24C4F9509DD277BE79B76"/>
+    <w:rsid w:val="009E57C0"/>
+    <w:pPr>
+      <w:spacing w:line="259" w:lineRule="auto"/>
+    </w:pPr>
+    <w:rPr>
+      <w:sz w:val="22"/>
+      <w:szCs w:val="22"/>
+      <w:lang w:val="en-ID" w:eastAsia="ja-JP"/>
+    </w:rPr>
+  </w:style>
+  <w:style w:type="paragraph" w:customStyle="1" w:styleId="C6986AFFBAC74AA2A4464D5BB75BCC00">
+    <w:name w:val="C6986AFFBAC74AA2A4464D5BB75BCC00"/>
+    <w:rsid w:val="009E57C0"/>
+    <w:pPr>
+      <w:spacing w:line="259" w:lineRule="auto"/>
+    </w:pPr>
+    <w:rPr>
+      <w:sz w:val="22"/>
+      <w:szCs w:val="22"/>
+      <w:lang w:val="en-ID" w:eastAsia="ja-JP"/>
+    </w:rPr>
+  </w:style>
+  <w:style w:type="paragraph" w:customStyle="1" w:styleId="9A80AF81BA124E549E19EF7649963B9C">
+    <w:name w:val="9A80AF81BA124E549E19EF7649963B9C"/>
+    <w:rsid w:val="009E57C0"/>
+    <w:pPr>
+      <w:spacing w:line="259" w:lineRule="auto"/>
+    </w:pPr>
+    <w:rPr>
+      <w:sz w:val="22"/>
+      <w:szCs w:val="22"/>
+      <w:lang w:val="en-ID" w:eastAsia="ja-JP"/>
+    </w:rPr>
+  </w:style>
+  <w:style w:type="paragraph" w:customStyle="1" w:styleId="35DD1B8EB79F4EA58AABFAE8706D6058">
+    <w:name w:val="35DD1B8EB79F4EA58AABFAE8706D6058"/>
+    <w:rsid w:val="009E57C0"/>
+    <w:pPr>
+      <w:spacing w:line="259" w:lineRule="auto"/>
+    </w:pPr>
+    <w:rPr>
+      <w:sz w:val="22"/>
+      <w:szCs w:val="22"/>
+      <w:lang w:val="en-ID" w:eastAsia="ja-JP"/>
+    </w:rPr>
+  </w:style>
+  <w:style w:type="paragraph" w:customStyle="1" w:styleId="F5BC2933ABE2488AA2FBC9EC6E9698E2">
+    <w:name w:val="F5BC2933ABE2488AA2FBC9EC6E9698E2"/>
+    <w:rsid w:val="009E57C0"/>
+    <w:pPr>
+      <w:spacing w:line="259" w:lineRule="auto"/>
+    </w:pPr>
+    <w:rPr>
+      <w:sz w:val="22"/>
+      <w:szCs w:val="22"/>
+      <w:lang w:val="en-ID" w:eastAsia="ja-JP"/>
+    </w:rPr>
+  </w:style>
+  <w:style w:type="paragraph" w:customStyle="1" w:styleId="685BC7E96F154737AFD82232055046E9">
+    <w:name w:val="685BC7E96F154737AFD82232055046E9"/>
+    <w:rsid w:val="009E57C0"/>
+    <w:pPr>
+      <w:spacing w:line="259" w:lineRule="auto"/>
+    </w:pPr>
+    <w:rPr>
+      <w:sz w:val="22"/>
+      <w:szCs w:val="22"/>
+      <w:lang w:val="en-ID" w:eastAsia="ja-JP"/>
+    </w:rPr>
+  </w:style>
+  <w:style w:type="paragraph" w:customStyle="1" w:styleId="E3202991AC024E28A0B14BB3795F4CC2">
+    <w:name w:val="E3202991AC024E28A0B14BB3795F4CC2"/>
+    <w:rsid w:val="009E57C0"/>
+    <w:pPr>
+      <w:spacing w:line="259" w:lineRule="auto"/>
+    </w:pPr>
+    <w:rPr>
+      <w:sz w:val="22"/>
+      <w:szCs w:val="22"/>
+      <w:lang w:val="en-ID" w:eastAsia="ja-JP"/>
+    </w:rPr>
+  </w:style>
+  <w:style w:type="paragraph" w:customStyle="1" w:styleId="601FF76FBE9A41C0AE4DE7A9A4362CD1">
+    <w:name w:val="601FF76FBE9A41C0AE4DE7A9A4362CD1"/>
+    <w:rsid w:val="009E57C0"/>
+    <w:pPr>
+      <w:spacing w:line="259" w:lineRule="auto"/>
+    </w:pPr>
+    <w:rPr>
+      <w:sz w:val="22"/>
+      <w:szCs w:val="22"/>
+      <w:lang w:val="en-ID" w:eastAsia="ja-JP"/>
+    </w:rPr>
+  </w:style>
+  <w:style w:type="paragraph" w:customStyle="1" w:styleId="9185E10BBD294146B4EB6B5FE8E483C0">
+    <w:name w:val="9185E10BBD294146B4EB6B5FE8E483C0"/>
+    <w:rsid w:val="009E57C0"/>
+    <w:pPr>
+      <w:spacing w:line="259" w:lineRule="auto"/>
+    </w:pPr>
+    <w:rPr>
+      <w:sz w:val="22"/>
+      <w:szCs w:val="22"/>
+      <w:lang w:val="en-ID" w:eastAsia="ja-JP"/>
+    </w:rPr>
+  </w:style>
+  <w:style w:type="paragraph" w:customStyle="1" w:styleId="62CA5B77CC014EBD8B85F5A63554AEA6">
+    <w:name w:val="62CA5B77CC014EBD8B85F5A63554AEA6"/>
+    <w:rsid w:val="009E57C0"/>
+    <w:pPr>
+      <w:spacing w:line="259" w:lineRule="auto"/>
+    </w:pPr>
+    <w:rPr>
+      <w:sz w:val="22"/>
+      <w:szCs w:val="22"/>
+      <w:lang w:val="en-ID" w:eastAsia="ja-JP"/>
+    </w:rPr>
+  </w:style>
+  <w:style w:type="paragraph" w:customStyle="1" w:styleId="949AA9D9826D4E9EA563004367EE60C6">
+    <w:name w:val="949AA9D9826D4E9EA563004367EE60C6"/>
+    <w:rsid w:val="009E57C0"/>
+    <w:pPr>
+      <w:spacing w:line="259" w:lineRule="auto"/>
+    </w:pPr>
+    <w:rPr>
+      <w:sz w:val="22"/>
+      <w:szCs w:val="22"/>
+      <w:lang w:val="en-ID" w:eastAsia="ja-JP"/>
+    </w:rPr>
+  </w:style>
+  <w:style w:type="paragraph" w:customStyle="1" w:styleId="53265A2306924ABBAFDFD039F17D9403">
+    <w:name w:val="53265A2306924ABBAFDFD039F17D9403"/>
+    <w:rsid w:val="009E57C0"/>
+    <w:pPr>
+      <w:spacing w:line="259" w:lineRule="auto"/>
+    </w:pPr>
+    <w:rPr>
+      <w:sz w:val="22"/>
+      <w:szCs w:val="22"/>
+      <w:lang w:val="en-ID" w:eastAsia="ja-JP"/>
+    </w:rPr>
+  </w:style>
+  <w:style w:type="paragraph" w:customStyle="1" w:styleId="C1F544D7A82D49139D6560298DF045A5">
+    <w:name w:val="C1F544D7A82D49139D6560298DF045A5"/>
+    <w:rsid w:val="009E57C0"/>
+    <w:pPr>
+      <w:spacing w:line="259" w:lineRule="auto"/>
+    </w:pPr>
+    <w:rPr>
+      <w:sz w:val="22"/>
+      <w:szCs w:val="22"/>
+      <w:lang w:val="en-ID" w:eastAsia="ja-JP"/>
+    </w:rPr>
+  </w:style>
+  <w:style w:type="paragraph" w:customStyle="1" w:styleId="D4557555196C415BA14C652F98462AC1">
+    <w:name w:val="D4557555196C415BA14C652F98462AC1"/>
+    <w:rsid w:val="009E57C0"/>
+    <w:pPr>
+      <w:spacing w:line="259" w:lineRule="auto"/>
+    </w:pPr>
+    <w:rPr>
+      <w:sz w:val="22"/>
+      <w:szCs w:val="22"/>
+      <w:lang w:val="en-ID" w:eastAsia="ja-JP"/>
+    </w:rPr>
+  </w:style>
+  <w:style w:type="paragraph" w:customStyle="1" w:styleId="3353FEAF8C484465ADD434B26B096A58">
+    <w:name w:val="3353FEAF8C484465ADD434B26B096A58"/>
+    <w:rsid w:val="009E57C0"/>
+    <w:pPr>
+      <w:spacing w:line="259" w:lineRule="auto"/>
+    </w:pPr>
+    <w:rPr>
+      <w:sz w:val="22"/>
+      <w:szCs w:val="22"/>
+      <w:lang w:val="en-ID" w:eastAsia="ja-JP"/>
+    </w:rPr>
+  </w:style>
+  <w:style w:type="paragraph" w:customStyle="1" w:styleId="B23D5E5E64D54A4CBCF5C44B665B5ED7">
+    <w:name w:val="B23D5E5E64D54A4CBCF5C44B665B5ED7"/>
+    <w:rsid w:val="009E57C0"/>
+    <w:pPr>
+      <w:spacing w:line="259" w:lineRule="auto"/>
+    </w:pPr>
+    <w:rPr>
+      <w:sz w:val="22"/>
+      <w:szCs w:val="22"/>
+      <w:lang w:val="en-ID" w:eastAsia="ja-JP"/>
+    </w:rPr>
+  </w:style>
+  <w:style w:type="paragraph" w:customStyle="1" w:styleId="12840EA2E7164167BF27B930A8242219">
+    <w:name w:val="12840EA2E7164167BF27B930A8242219"/>
+    <w:rsid w:val="009E57C0"/>
+    <w:pPr>
+      <w:spacing w:line="259" w:lineRule="auto"/>
+    </w:pPr>
+    <w:rPr>
+      <w:sz w:val="22"/>
+      <w:szCs w:val="22"/>
+      <w:lang w:val="en-ID" w:eastAsia="ja-JP"/>
+    </w:rPr>
+  </w:style>
+  <w:style w:type="paragraph" w:customStyle="1" w:styleId="299608EEE3A54B4CB3C301FD37E755D1">
+    <w:name w:val="299608EEE3A54B4CB3C301FD37E755D1"/>
+    <w:rsid w:val="009E57C0"/>
+    <w:pPr>
+      <w:spacing w:line="259" w:lineRule="auto"/>
+    </w:pPr>
+    <w:rPr>
+      <w:sz w:val="22"/>
+      <w:szCs w:val="22"/>
+      <w:lang w:val="en-ID" w:eastAsia="ja-JP"/>
+    </w:rPr>
+  </w:style>
+  <w:style w:type="paragraph" w:customStyle="1" w:styleId="D5294A8293DB4E02B014E2CA785E5713">
+    <w:name w:val="D5294A8293DB4E02B014E2CA785E5713"/>
+    <w:rsid w:val="009E57C0"/>
+    <w:pPr>
+      <w:spacing w:line="259" w:lineRule="auto"/>
+    </w:pPr>
+    <w:rPr>
+      <w:sz w:val="22"/>
+      <w:szCs w:val="22"/>
+      <w:lang w:val="en-ID" w:eastAsia="ja-JP"/>
+    </w:rPr>
+  </w:style>
+  <w:style w:type="paragraph" w:customStyle="1" w:styleId="5F0D3E23C35147D3BC8750E6E3941C42">
+    <w:name w:val="5F0D3E23C35147D3BC8750E6E3941C42"/>
+    <w:rsid w:val="009E57C0"/>
+    <w:pPr>
+      <w:spacing w:line="259" w:lineRule="auto"/>
+    </w:pPr>
+    <w:rPr>
+      <w:sz w:val="22"/>
+      <w:szCs w:val="22"/>
+      <w:lang w:val="en-ID" w:eastAsia="ja-JP"/>
+    </w:rPr>
+  </w:style>
+  <w:style w:type="paragraph" w:customStyle="1" w:styleId="DC697A83E1A54EC4BA4CCB1B9F0F80C8">
+    <w:name w:val="DC697A83E1A54EC4BA4CCB1B9F0F80C8"/>
+    <w:rsid w:val="009E57C0"/>
+    <w:pPr>
+      <w:spacing w:line="259" w:lineRule="auto"/>
+    </w:pPr>
+    <w:rPr>
+      <w:sz w:val="22"/>
+      <w:szCs w:val="22"/>
+      <w:lang w:val="en-ID" w:eastAsia="ja-JP"/>
+    </w:rPr>
+  </w:style>
+  <w:style w:type="paragraph" w:customStyle="1" w:styleId="85A008C5B7F54A51B49B78D513C95FAB">
+    <w:name w:val="85A008C5B7F54A51B49B78D513C95FAB"/>
+    <w:rsid w:val="009E57C0"/>
+    <w:pPr>
+      <w:spacing w:line="259" w:lineRule="auto"/>
+    </w:pPr>
+    <w:rPr>
+      <w:sz w:val="22"/>
+      <w:szCs w:val="22"/>
+      <w:lang w:val="en-ID" w:eastAsia="ja-JP"/>
+    </w:rPr>
+  </w:style>
+  <w:style w:type="paragraph" w:customStyle="1" w:styleId="5FB042CDD72F4909B3CC0B186B69C874">
+    <w:name w:val="5FB042CDD72F4909B3CC0B186B69C874"/>
+    <w:rsid w:val="009E57C0"/>
+    <w:pPr>
+      <w:spacing w:line="259" w:lineRule="auto"/>
+    </w:pPr>
+    <w:rPr>
+      <w:sz w:val="22"/>
+      <w:szCs w:val="22"/>
+      <w:lang w:val="en-ID" w:eastAsia="ja-JP"/>
+    </w:rPr>
+  </w:style>
+  <w:style w:type="paragraph" w:customStyle="1" w:styleId="D603047241DA4B0EBCBBCF0DBC1D4F27">
+    <w:name w:val="D603047241DA4B0EBCBBCF0DBC1D4F27"/>
+    <w:rsid w:val="009E57C0"/>
+    <w:pPr>
+      <w:spacing w:line="259" w:lineRule="auto"/>
+    </w:pPr>
+    <w:rPr>
+      <w:sz w:val="22"/>
+      <w:szCs w:val="22"/>
+      <w:lang w:val="en-ID" w:eastAsia="ja-JP"/>
+    </w:rPr>
+  </w:style>
+  <w:style w:type="paragraph" w:customStyle="1" w:styleId="03BD721017A04B83A5655CBB1C5CDCF1">
+    <w:name w:val="03BD721017A04B83A5655CBB1C5CDCF1"/>
+    <w:rsid w:val="009E57C0"/>
+    <w:pPr>
+      <w:spacing w:line="259" w:lineRule="auto"/>
+    </w:pPr>
+    <w:rPr>
+      <w:sz w:val="22"/>
+      <w:szCs w:val="22"/>
+      <w:lang w:val="en-ID" w:eastAsia="ja-JP"/>
+    </w:rPr>
+  </w:style>
+  <w:style w:type="paragraph" w:customStyle="1" w:styleId="DB3F145A099244E2A769FCB0FB1899A0">
+    <w:name w:val="DB3F145A099244E2A769FCB0FB1899A0"/>
+    <w:rsid w:val="009E57C0"/>
+    <w:pPr>
+      <w:spacing w:line="259" w:lineRule="auto"/>
+    </w:pPr>
+    <w:rPr>
+      <w:sz w:val="22"/>
+      <w:szCs w:val="22"/>
+      <w:lang w:val="en-ID" w:eastAsia="ja-JP"/>
+    </w:rPr>
+  </w:style>
+  <w:style w:type="paragraph" w:customStyle="1" w:styleId="3803D8B389EA45BB92C9CD2ED463E279">
+    <w:name w:val="3803D8B389EA45BB92C9CD2ED463E279"/>
+    <w:rsid w:val="009E57C0"/>
+    <w:pPr>
+      <w:spacing w:line="259" w:lineRule="auto"/>
+    </w:pPr>
+    <w:rPr>
+      <w:sz w:val="22"/>
+      <w:szCs w:val="22"/>
+      <w:lang w:val="en-ID" w:eastAsia="ja-JP"/>
+    </w:rPr>
+  </w:style>
+  <w:style w:type="paragraph" w:customStyle="1" w:styleId="3C5E9436D6974DDCA72C2725D6FE92EE">
+    <w:name w:val="3C5E9436D6974DDCA72C2725D6FE92EE"/>
+    <w:rsid w:val="009E57C0"/>
+    <w:pPr>
+      <w:spacing w:line="259" w:lineRule="auto"/>
+    </w:pPr>
+    <w:rPr>
+      <w:sz w:val="22"/>
+      <w:szCs w:val="22"/>
+      <w:lang w:val="en-ID" w:eastAsia="ja-JP"/>
+    </w:rPr>
+  </w:style>
+  <w:style w:type="paragraph" w:customStyle="1" w:styleId="AC58A79C7C2B4ADA94A734777C9A4BB1">
+    <w:name w:val="AC58A79C7C2B4ADA94A734777C9A4BB1"/>
+    <w:rsid w:val="009E57C0"/>
+    <w:pPr>
+      <w:spacing w:line="259" w:lineRule="auto"/>
+    </w:pPr>
+    <w:rPr>
+      <w:sz w:val="22"/>
+      <w:szCs w:val="22"/>
+      <w:lang w:val="en-ID" w:eastAsia="ja-JP"/>
+    </w:rPr>
+  </w:style>
+  <w:style w:type="paragraph" w:customStyle="1" w:styleId="51D0CAAD64084BACA22A7234339930B5">
+    <w:name w:val="51D0CAAD64084BACA22A7234339930B5"/>
+    <w:rsid w:val="009E57C0"/>
+    <w:pPr>
+      <w:spacing w:line="259" w:lineRule="auto"/>
+    </w:pPr>
+    <w:rPr>
+      <w:sz w:val="22"/>
+      <w:szCs w:val="22"/>
+      <w:lang w:val="en-ID" w:eastAsia="ja-JP"/>
+    </w:rPr>
+  </w:style>
+  <w:style w:type="paragraph" w:customStyle="1" w:styleId="59CE14C9658D4C7484565744ECB0FEFA">
+    <w:name w:val="59CE14C9658D4C7484565744ECB0FEFA"/>
+    <w:rsid w:val="009E57C0"/>
+    <w:pPr>
+      <w:spacing w:line="259" w:lineRule="auto"/>
+    </w:pPr>
+    <w:rPr>
+      <w:sz w:val="22"/>
+      <w:szCs w:val="22"/>
+      <w:lang w:val="en-ID" w:eastAsia="ja-JP"/>
+    </w:rPr>
+  </w:style>
+  <w:style w:type="paragraph" w:customStyle="1" w:styleId="E42DC8366ADB4B1B804FEC2EE98FD7DE">
+    <w:name w:val="E42DC8366ADB4B1B804FEC2EE98FD7DE"/>
+    <w:rsid w:val="009E57C0"/>
+    <w:pPr>
+      <w:spacing w:line="259" w:lineRule="auto"/>
+    </w:pPr>
+    <w:rPr>
+      <w:sz w:val="22"/>
+      <w:szCs w:val="22"/>
+      <w:lang w:val="en-ID" w:eastAsia="ja-JP"/>
+    </w:rPr>
+  </w:style>
+  <w:style w:type="paragraph" w:customStyle="1" w:styleId="4FF131AEEB484D358172CFF6F8F462B5">
+    <w:name w:val="4FF131AEEB484D358172CFF6F8F462B5"/>
+    <w:rsid w:val="009E57C0"/>
+    <w:pPr>
+      <w:spacing w:line="259" w:lineRule="auto"/>
+    </w:pPr>
+    <w:rPr>
+      <w:sz w:val="22"/>
+      <w:szCs w:val="22"/>
+      <w:lang w:val="en-ID" w:eastAsia="ja-JP"/>
+    </w:rPr>
+  </w:style>
+  <w:style w:type="paragraph" w:customStyle="1" w:styleId="0AE574918FD74BEEB249D9FD3DC53A5F">
+    <w:name w:val="0AE574918FD74BEEB249D9FD3DC53A5F"/>
+    <w:rsid w:val="009E57C0"/>
+    <w:pPr>
+      <w:spacing w:line="259" w:lineRule="auto"/>
+    </w:pPr>
+    <w:rPr>
+      <w:sz w:val="22"/>
+      <w:szCs w:val="22"/>
+      <w:lang w:val="en-ID" w:eastAsia="ja-JP"/>
+    </w:rPr>
+  </w:style>
+  <w:style w:type="paragraph" w:customStyle="1" w:styleId="85A8F3F6B6AC49FB96BDF198D6664A9E">
+    <w:name w:val="85A8F3F6B6AC49FB96BDF198D6664A9E"/>
+    <w:rsid w:val="009E57C0"/>
+    <w:pPr>
+      <w:spacing w:line="259" w:lineRule="auto"/>
+    </w:pPr>
+    <w:rPr>
+      <w:sz w:val="22"/>
+      <w:szCs w:val="22"/>
+      <w:lang w:val="en-ID" w:eastAsia="ja-JP"/>
+    </w:rPr>
+  </w:style>
+  <w:style w:type="paragraph" w:customStyle="1" w:styleId="AA616BCF806D4DFB80C92CF0B49DC5ED">
+    <w:name w:val="AA616BCF806D4DFB80C92CF0B49DC5ED"/>
+    <w:rsid w:val="009E57C0"/>
+    <w:pPr>
+      <w:spacing w:line="259" w:lineRule="auto"/>
+    </w:pPr>
+    <w:rPr>
+      <w:sz w:val="22"/>
+      <w:szCs w:val="22"/>
+      <w:lang w:val="en-ID" w:eastAsia="ja-JP"/>
+    </w:rPr>
+  </w:style>
+  <w:style w:type="paragraph" w:customStyle="1" w:styleId="8F0ED902EC3F472BB8D63B1B4614CC9D">
+    <w:name w:val="8F0ED902EC3F472BB8D63B1B4614CC9D"/>
+    <w:rsid w:val="009E57C0"/>
+    <w:pPr>
+      <w:spacing w:line="259" w:lineRule="auto"/>
+    </w:pPr>
+    <w:rPr>
+      <w:sz w:val="22"/>
+      <w:szCs w:val="22"/>
+      <w:lang w:val="en-ID" w:eastAsia="ja-JP"/>
+    </w:rPr>
+  </w:style>
+  <w:style w:type="paragraph" w:customStyle="1" w:styleId="8CB6F0F540244062A4D648FD315F37E8">
+    <w:name w:val="8CB6F0F540244062A4D648FD315F37E8"/>
+    <w:rsid w:val="009E57C0"/>
+    <w:pPr>
+      <w:spacing w:line="259" w:lineRule="auto"/>
+    </w:pPr>
+    <w:rPr>
+      <w:sz w:val="22"/>
+      <w:szCs w:val="22"/>
+      <w:lang w:val="en-ID" w:eastAsia="ja-JP"/>
+    </w:rPr>
+  </w:style>
+  <w:style w:type="paragraph" w:customStyle="1" w:styleId="159A97D5495C486D92C1746AD556F49A">
+    <w:name w:val="159A97D5495C486D92C1746AD556F49A"/>
+    <w:rsid w:val="009E57C0"/>
+    <w:pPr>
+      <w:spacing w:line="259" w:lineRule="auto"/>
+    </w:pPr>
+    <w:rPr>
+      <w:sz w:val="22"/>
+      <w:szCs w:val="22"/>
+      <w:lang w:val="en-ID" w:eastAsia="ja-JP"/>
+    </w:rPr>
+  </w:style>
+  <w:style w:type="paragraph" w:customStyle="1" w:styleId="0C7DB87EE1BF472CAFA9015E5EDD6994">
+    <w:name w:val="0C7DB87EE1BF472CAFA9015E5EDD6994"/>
+    <w:rsid w:val="009E57C0"/>
+    <w:pPr>
+      <w:spacing w:line="259" w:lineRule="auto"/>
+    </w:pPr>
+    <w:rPr>
+      <w:sz w:val="22"/>
+      <w:szCs w:val="22"/>
+      <w:lang w:val="en-ID" w:eastAsia="ja-JP"/>
+    </w:rPr>
+  </w:style>
+  <w:style w:type="paragraph" w:customStyle="1" w:styleId="DD0D8EF34CEB4FA5A06F9D5D7F8C340B">
+    <w:name w:val="DD0D8EF34CEB4FA5A06F9D5D7F8C340B"/>
+    <w:rsid w:val="009E57C0"/>
+    <w:pPr>
+      <w:spacing w:line="259" w:lineRule="auto"/>
+    </w:pPr>
+    <w:rPr>
+      <w:sz w:val="22"/>
+      <w:szCs w:val="22"/>
+      <w:lang w:val="en-ID" w:eastAsia="ja-JP"/>
+    </w:rPr>
+  </w:style>
+  <w:style w:type="paragraph" w:customStyle="1" w:styleId="4AE963533D3846F3BD9C095184103A93">
+    <w:name w:val="4AE963533D3846F3BD9C095184103A93"/>
+    <w:rsid w:val="009E57C0"/>
+    <w:pPr>
+      <w:spacing w:line="259" w:lineRule="auto"/>
+    </w:pPr>
+    <w:rPr>
+      <w:sz w:val="22"/>
+      <w:szCs w:val="22"/>
+      <w:lang w:val="en-ID" w:eastAsia="ja-JP"/>
+    </w:rPr>
+  </w:style>
+  <w:style w:type="paragraph" w:customStyle="1" w:styleId="31263CBAE5E547C290A10AD49C773A8B">
+    <w:name w:val="31263CBAE5E547C290A10AD49C773A8B"/>
+    <w:rsid w:val="009E57C0"/>
+    <w:pPr>
+      <w:spacing w:line="259" w:lineRule="auto"/>
+    </w:pPr>
+    <w:rPr>
+      <w:sz w:val="22"/>
+      <w:szCs w:val="22"/>
+      <w:lang w:val="en-ID" w:eastAsia="ja-JP"/>
+    </w:rPr>
+  </w:style>
+  <w:style w:type="paragraph" w:customStyle="1" w:styleId="D2213D0860CC496E8EE3FE6334EDF478">
+    <w:name w:val="D2213D0860CC496E8EE3FE6334EDF478"/>
+    <w:rsid w:val="009E57C0"/>
+    <w:pPr>
+      <w:spacing w:line="259" w:lineRule="auto"/>
+    </w:pPr>
+    <w:rPr>
+      <w:sz w:val="22"/>
+      <w:szCs w:val="22"/>
+      <w:lang w:val="en-ID" w:eastAsia="ja-JP"/>
+    </w:rPr>
+  </w:style>
+  <w:style w:type="paragraph" w:customStyle="1" w:styleId="A7244D4F92A84AECAE9E92DFAF1EE2D6">
+    <w:name w:val="A7244D4F92A84AECAE9E92DFAF1EE2D6"/>
+    <w:rsid w:val="009E57C0"/>
+    <w:pPr>
+      <w:spacing w:line="259" w:lineRule="auto"/>
+    </w:pPr>
+    <w:rPr>
+      <w:sz w:val="22"/>
+      <w:szCs w:val="22"/>
+      <w:lang w:val="en-ID" w:eastAsia="ja-JP"/>
+    </w:rPr>
+  </w:style>
+  <w:style w:type="paragraph" w:customStyle="1" w:styleId="87B328A098B64865BC0F95573DA714E4">
+    <w:name w:val="87B328A098B64865BC0F95573DA714E4"/>
+    <w:rsid w:val="009E57C0"/>
+    <w:pPr>
+      <w:spacing w:line="259" w:lineRule="auto"/>
+    </w:pPr>
+    <w:rPr>
+      <w:sz w:val="22"/>
+      <w:szCs w:val="22"/>
+      <w:lang w:val="en-ID" w:eastAsia="ja-JP"/>
+    </w:rPr>
+  </w:style>
+  <w:style w:type="paragraph" w:customStyle="1" w:styleId="34BAE82570A647EB8E46CFE531723505">
+    <w:name w:val="34BAE82570A647EB8E46CFE531723505"/>
+    <w:rsid w:val="009E57C0"/>
+    <w:pPr>
+      <w:spacing w:line="259" w:lineRule="auto"/>
+    </w:pPr>
+    <w:rPr>
+      <w:sz w:val="22"/>
+      <w:szCs w:val="22"/>
+      <w:lang w:val="en-ID" w:eastAsia="ja-JP"/>
+    </w:rPr>
+  </w:style>
+  <w:style w:type="paragraph" w:customStyle="1" w:styleId="129B606956704FCBA319A12B6EE6FF7A">
+    <w:name w:val="129B606956704FCBA319A12B6EE6FF7A"/>
+    <w:rsid w:val="009E57C0"/>
+    <w:pPr>
+      <w:spacing w:line="259" w:lineRule="auto"/>
+    </w:pPr>
+    <w:rPr>
+      <w:sz w:val="22"/>
+      <w:szCs w:val="22"/>
+      <w:lang w:val="en-ID" w:eastAsia="ja-JP"/>
+    </w:rPr>
+  </w:style>
+  <w:style w:type="paragraph" w:customStyle="1" w:styleId="A51608034FBD49AB9A32CC03A75B57E0">
+    <w:name w:val="A51608034FBD49AB9A32CC03A75B57E0"/>
+    <w:rsid w:val="009E57C0"/>
+    <w:pPr>
+      <w:spacing w:line="259" w:lineRule="auto"/>
+    </w:pPr>
+    <w:rPr>
+      <w:sz w:val="22"/>
+      <w:szCs w:val="22"/>
+      <w:lang w:val="en-ID" w:eastAsia="ja-JP"/>
+    </w:rPr>
+  </w:style>
+  <w:style w:type="paragraph" w:customStyle="1" w:styleId="705996AA21634A499A2F62BEB046E460">
+    <w:name w:val="705996AA21634A499A2F62BEB046E460"/>
+    <w:rsid w:val="009E57C0"/>
+    <w:pPr>
+      <w:spacing w:line="259" w:lineRule="auto"/>
+    </w:pPr>
+    <w:rPr>
+      <w:sz w:val="22"/>
+      <w:szCs w:val="22"/>
+      <w:lang w:val="en-ID" w:eastAsia="ja-JP"/>
+    </w:rPr>
+  </w:style>
+  <w:style w:type="paragraph" w:customStyle="1" w:styleId="499DAA142C8A4231809FAD90639D8B56">
+    <w:name w:val="499DAA142C8A4231809FAD90639D8B56"/>
+    <w:rsid w:val="009E57C0"/>
+    <w:pPr>
+      <w:spacing w:line="259" w:lineRule="auto"/>
+    </w:pPr>
+    <w:rPr>
+      <w:sz w:val="22"/>
+      <w:szCs w:val="22"/>
+      <w:lang w:val="en-ID" w:eastAsia="ja-JP"/>
+    </w:rPr>
+  </w:style>
+  <w:style w:type="paragraph" w:customStyle="1" w:styleId="F3EE7FEDB69E42E28FE11EDCB5C40E9B">
+    <w:name w:val="F3EE7FEDB69E42E28FE11EDCB5C40E9B"/>
+    <w:rsid w:val="009E57C0"/>
+    <w:pPr>
+      <w:spacing w:line="259" w:lineRule="auto"/>
+    </w:pPr>
+    <w:rPr>
+      <w:sz w:val="22"/>
+      <w:szCs w:val="22"/>
+      <w:lang w:val="en-ID" w:eastAsia="ja-JP"/>
+    </w:rPr>
+  </w:style>
+  <w:style w:type="paragraph" w:customStyle="1" w:styleId="0AA5DAFC78F34D0CAD34130AE1F77BE6">
+    <w:name w:val="0AA5DAFC78F34D0CAD34130AE1F77BE6"/>
+    <w:rsid w:val="009E57C0"/>
+    <w:pPr>
+      <w:spacing w:line="259" w:lineRule="auto"/>
+    </w:pPr>
+    <w:rPr>
+      <w:sz w:val="22"/>
+      <w:szCs w:val="22"/>
+      <w:lang w:val="en-ID" w:eastAsia="ja-JP"/>
+    </w:rPr>
+  </w:style>
+  <w:style w:type="paragraph" w:customStyle="1" w:styleId="2528D00F7ACA4593B3CA4B75994CAD12">
+    <w:name w:val="2528D00F7ACA4593B3CA4B75994CAD12"/>
+    <w:rsid w:val="009E57C0"/>
+    <w:pPr>
+      <w:spacing w:line="259" w:lineRule="auto"/>
+    </w:pPr>
+    <w:rPr>
+      <w:sz w:val="22"/>
+      <w:szCs w:val="22"/>
+      <w:lang w:val="en-ID" w:eastAsia="ja-JP"/>
+    </w:rPr>
+  </w:style>
+  <w:style w:type="paragraph" w:customStyle="1" w:styleId="5EDA07EC7A72406E8F7F327131655E48">
+    <w:name w:val="5EDA07EC7A72406E8F7F327131655E48"/>
+    <w:rsid w:val="009E57C0"/>
+    <w:pPr>
+      <w:spacing w:line="259" w:lineRule="auto"/>
+    </w:pPr>
+    <w:rPr>
+      <w:sz w:val="22"/>
+      <w:szCs w:val="22"/>
+      <w:lang w:val="en-ID" w:eastAsia="ja-JP"/>
+    </w:rPr>
+  </w:style>
+  <w:style w:type="paragraph" w:customStyle="1" w:styleId="B0F054D2F979458C81C7A7E661232541">
+    <w:name w:val="B0F054D2F979458C81C7A7E661232541"/>
+    <w:rsid w:val="009E57C0"/>
+    <w:pPr>
+      <w:spacing w:line="259" w:lineRule="auto"/>
+    </w:pPr>
+    <w:rPr>
+      <w:sz w:val="22"/>
+      <w:szCs w:val="22"/>
+      <w:lang w:val="en-ID" w:eastAsia="ja-JP"/>
+    </w:rPr>
+  </w:style>
+  <w:style w:type="paragraph" w:customStyle="1" w:styleId="D26D839310F146B4BE4873E305263B66">
+    <w:name w:val="D26D839310F146B4BE4873E305263B66"/>
+    <w:rsid w:val="009E57C0"/>
+    <w:pPr>
+      <w:spacing w:line="259" w:lineRule="auto"/>
+    </w:pPr>
+    <w:rPr>
+      <w:sz w:val="22"/>
+      <w:szCs w:val="22"/>
+      <w:lang w:val="en-ID" w:eastAsia="ja-JP"/>
+    </w:rPr>
   </w:style>
 </w:styles>
 </file>

</xml_diff>